<commit_message>
Mise à jour Logos CV
</commit_message>
<xml_diff>
--- a/CV/CV Delaliaux Florent.docx
+++ b/CV/CV Delaliaux Florent.docx
@@ -1,6 +1,6 @@
 
 <file path=word/document.xml><?xml version="1.0" encoding="utf-8"?>
-<w:document xmlns:wpc="http://schemas.microsoft.com/office/word/2010/wordprocessingCanvas" xmlns:cx="http://schemas.microsoft.com/office/drawing/2014/chartex" xmlns:cx1="http://schemas.microsoft.com/office/drawing/2015/9/8/chartex" xmlns:mc="http://schemas.openxmlformats.org/markup-compatibility/2006" xmlns:o="urn:schemas-microsoft-com:office:office" xmlns:r="http://schemas.openxmlformats.org/officeDocument/2006/relationships" xmlns:m="http://schemas.openxmlformats.org/officeDocument/2006/math" xmlns:v="urn:schemas-microsoft-com:vml" xmlns:wp14="http://schemas.microsoft.com/office/word/2010/wordprocessingDrawing" xmlns:wp="http://schemas.openxmlformats.org/drawingml/2006/wordprocessingDrawing" xmlns:w10="urn:schemas-microsoft-com:office:word" xmlns:w="http://schemas.openxmlformats.org/wordprocessingml/2006/main" xmlns:w14="http://schemas.microsoft.com/office/word/2010/wordml" xmlns:w15="http://schemas.microsoft.com/office/word/2012/wordml" xmlns:w16se="http://schemas.microsoft.com/office/word/2015/wordml/symex" xmlns:wpg="http://schemas.microsoft.com/office/word/2010/wordprocessingGroup" xmlns:wpi="http://schemas.microsoft.com/office/word/2010/wordprocessingInk" xmlns:wne="http://schemas.microsoft.com/office/word/2006/wordml" xmlns:wps="http://schemas.microsoft.com/office/word/2010/wordprocessingShape" mc:Ignorable="w14 w15 w16se wp14">
+<w:document xmlns:wpc="http://schemas.microsoft.com/office/word/2010/wordprocessingCanvas" xmlns:cx="http://schemas.microsoft.com/office/drawing/2014/chartex" xmlns:cx1="http://schemas.microsoft.com/office/drawing/2015/9/8/chartex" xmlns:cx2="http://schemas.microsoft.com/office/drawing/2015/10/21/chartex" xmlns:cx3="http://schemas.microsoft.com/office/drawing/2016/5/9/chartex" xmlns:cx4="http://schemas.microsoft.com/office/drawing/2016/5/10/chartex" xmlns:cx5="http://schemas.microsoft.com/office/drawing/2016/5/11/chartex" xmlns:cx6="http://schemas.microsoft.com/office/drawing/2016/5/12/chartex" xmlns:cx7="http://schemas.microsoft.com/office/drawing/2016/5/13/chartex" xmlns:cx8="http://schemas.microsoft.com/office/drawing/2016/5/14/chartex" xmlns:mc="http://schemas.openxmlformats.org/markup-compatibility/2006" xmlns:aink="http://schemas.microsoft.com/office/drawing/2016/ink" xmlns:am3d="http://schemas.microsoft.com/office/drawing/2017/model3d" xmlns:o="urn:schemas-microsoft-com:office:office" xmlns:oel="http://schemas.microsoft.com/office/2019/extlst" xmlns:r="http://schemas.openxmlformats.org/officeDocument/2006/relationships" xmlns:m="http://schemas.openxmlformats.org/officeDocument/2006/math" xmlns:v="urn:schemas-microsoft-com:vml" xmlns:wp14="http://schemas.microsoft.com/office/word/2010/wordprocessingDrawing" xmlns:wp="http://schemas.openxmlformats.org/drawingml/2006/wordprocessingDrawing" xmlns:w10="urn:schemas-microsoft-com:office:word" xmlns:w="http://schemas.openxmlformats.org/wordprocessingml/2006/main" xmlns:w14="http://schemas.microsoft.com/office/word/2010/wordml" xmlns:w15="http://schemas.microsoft.com/office/word/2012/wordml" xmlns:w16cex="http://schemas.microsoft.com/office/word/2018/wordml/cex" xmlns:w16cid="http://schemas.microsoft.com/office/word/2016/wordml/cid" xmlns:w16="http://schemas.microsoft.com/office/word/2018/wordml" xmlns:w16sdtdh="http://schemas.microsoft.com/office/word/2020/wordml/sdtdatahash" xmlns:w16se="http://schemas.microsoft.com/office/word/2015/wordml/symex" xmlns:wpg="http://schemas.microsoft.com/office/word/2010/wordprocessingGroup" xmlns:wpi="http://schemas.microsoft.com/office/word/2010/wordprocessingInk" xmlns:wne="http://schemas.microsoft.com/office/word/2006/wordml" xmlns:wps="http://schemas.microsoft.com/office/word/2010/wordprocessingShape" mc:Ignorable="w14 w15 w16se w16cid w16 w16cex w16sdtdh wp14">
   <w:body>
     <w:p>
       <w:r>
@@ -11,7 +11,1344 @@
         <mc:AlternateContent>
           <mc:Choice Requires="wpg">
             <w:drawing>
-              <wp:anchor distT="0" distB="0" distL="114300" distR="114300" simplePos="0" relativeHeight="251701759" behindDoc="0" locked="0" layoutInCell="1" allowOverlap="1" wp14:anchorId="4FFCE116" wp14:editId="73C73695">
+              <wp:anchor distT="0" distB="0" distL="114300" distR="114300" simplePos="0" relativeHeight="251714560" behindDoc="0" locked="0" layoutInCell="1" allowOverlap="1" wp14:anchorId="2B0F940F" wp14:editId="46607D8F">
+                <wp:simplePos x="0" y="0"/>
+                <wp:positionH relativeFrom="column">
+                  <wp:posOffset>6057039</wp:posOffset>
+                </wp:positionH>
+                <wp:positionV relativeFrom="paragraph">
+                  <wp:posOffset>452944</wp:posOffset>
+                </wp:positionV>
+                <wp:extent cx="364572" cy="4374621"/>
+                <wp:effectExtent l="76200" t="76200" r="73660" b="64135"/>
+                <wp:wrapNone/>
+                <wp:docPr id="90" name="Logos-V2" hidden="1"/>
+                <wp:cNvGraphicFramePr/>
+                <a:graphic xmlns:a="http://schemas.openxmlformats.org/drawingml/2006/main">
+                  <a:graphicData uri="http://schemas.microsoft.com/office/word/2010/wordprocessingGroup">
+                    <wpg:wgp>
+                      <wpg:cNvGrpSpPr/>
+                      <wpg:grpSpPr>
+                        <a:xfrm>
+                          <a:off x="0" y="0"/>
+                          <a:ext cx="364572" cy="4374621"/>
+                          <a:chOff x="33573" y="0"/>
+                          <a:chExt cx="364572" cy="4374621"/>
+                        </a:xfrm>
+                      </wpg:grpSpPr>
+                      <wpg:grpSp>
+                        <wpg:cNvPr id="103" name="Logo HTML"/>
+                        <wpg:cNvGrpSpPr/>
+                        <wpg:grpSpPr>
+                          <a:xfrm>
+                            <a:off x="38100" y="0"/>
+                            <a:ext cx="359410" cy="358775"/>
+                            <a:chOff x="0" y="0"/>
+                            <a:chExt cx="360045" cy="359410"/>
+                          </a:xfrm>
+                        </wpg:grpSpPr>
+                        <wps:wsp>
+                          <wps:cNvPr id="104" name="Rectangle : coins arrondis 104"/>
+                          <wps:cNvSpPr>
+                            <a:spLocks noChangeAspect="1"/>
+                          </wps:cNvSpPr>
+                          <wps:spPr>
+                            <a:xfrm rot="2700000">
+                              <a:off x="318" y="-318"/>
+                              <a:ext cx="359410" cy="360045"/>
+                            </a:xfrm>
+                            <a:prstGeom prst="roundRect">
+                              <a:avLst/>
+                            </a:prstGeom>
+                          </wps:spPr>
+                          <wps:style>
+                            <a:lnRef idx="2">
+                              <a:schemeClr val="accent1">
+                                <a:shade val="50000"/>
+                              </a:schemeClr>
+                            </a:lnRef>
+                            <a:fillRef idx="1">
+                              <a:schemeClr val="accent1"/>
+                            </a:fillRef>
+                            <a:effectRef idx="0">
+                              <a:schemeClr val="accent1"/>
+                            </a:effectRef>
+                            <a:fontRef idx="minor">
+                              <a:schemeClr val="lt1"/>
+                            </a:fontRef>
+                          </wps:style>
+                          <wps:bodyPr rot="0" spcFirstLastPara="0" vertOverflow="overflow" horzOverflow="overflow" vert="horz" wrap="square" lIns="91440" tIns="45720" rIns="91440" bIns="45720" numCol="1" spcCol="0" rtlCol="0" fromWordArt="0" anchor="ctr" anchorCtr="0" forceAA="0" compatLnSpc="1">
+                            <a:prstTxWarp prst="textNoShape">
+                              <a:avLst/>
+                            </a:prstTxWarp>
+                            <a:noAutofit/>
+                          </wps:bodyPr>
+                        </wps:wsp>
+                        <pic:pic xmlns:pic="http://schemas.openxmlformats.org/drawingml/2006/picture">
+                          <pic:nvPicPr>
+                            <pic:cNvPr id="105" name="Image 105"/>
+                            <pic:cNvPicPr>
+                              <a:picLocks noChangeAspect="1"/>
+                            </pic:cNvPicPr>
+                          </pic:nvPicPr>
+                          <pic:blipFill>
+                            <a:blip r:embed="rId5" cstate="print">
+                              <a:extLst>
+                                <a:ext uri="{28A0092B-C50C-407E-A947-70E740481C1C}">
+                                  <a14:useLocalDpi xmlns:a14="http://schemas.microsoft.com/office/drawing/2010/main" val="0"/>
+                                </a:ext>
+                              </a:extLst>
+                            </a:blip>
+                            <a:srcRect/>
+                            <a:stretch/>
+                          </pic:blipFill>
+                          <pic:spPr>
+                            <a:xfrm>
+                              <a:off x="15876" y="15239"/>
+                              <a:ext cx="323849" cy="323850"/>
+                            </a:xfrm>
+                            <a:prstGeom prst="rect">
+                              <a:avLst/>
+                            </a:prstGeom>
+                          </pic:spPr>
+                        </pic:pic>
+                      </wpg:grpSp>
+                      <wpg:grpSp>
+                        <wpg:cNvPr id="106" name="Logo JS"/>
+                        <wpg:cNvGrpSpPr/>
+                        <wpg:grpSpPr>
+                          <a:xfrm>
+                            <a:off x="38100" y="1000408"/>
+                            <a:ext cx="360045" cy="359410"/>
+                            <a:chOff x="0" y="0"/>
+                            <a:chExt cx="360463" cy="360000"/>
+                          </a:xfrm>
+                        </wpg:grpSpPr>
+                        <wps:wsp>
+                          <wps:cNvPr id="107" name="Rectangle : coins arrondis 107"/>
+                          <wps:cNvSpPr>
+                            <a:spLocks noChangeAspect="1"/>
+                          </wps:cNvSpPr>
+                          <wps:spPr>
+                            <a:xfrm rot="2700000">
+                              <a:off x="232" y="-232"/>
+                              <a:ext cx="360000" cy="360463"/>
+                            </a:xfrm>
+                            <a:prstGeom prst="roundRect">
+                              <a:avLst/>
+                            </a:prstGeom>
+                          </wps:spPr>
+                          <wps:style>
+                            <a:lnRef idx="2">
+                              <a:schemeClr val="accent1">
+                                <a:shade val="50000"/>
+                              </a:schemeClr>
+                            </a:lnRef>
+                            <a:fillRef idx="1">
+                              <a:schemeClr val="accent1"/>
+                            </a:fillRef>
+                            <a:effectRef idx="0">
+                              <a:schemeClr val="accent1"/>
+                            </a:effectRef>
+                            <a:fontRef idx="minor">
+                              <a:schemeClr val="lt1"/>
+                            </a:fontRef>
+                          </wps:style>
+                          <wps:bodyPr rot="0" spcFirstLastPara="0" vertOverflow="overflow" horzOverflow="overflow" vert="horz" wrap="square" lIns="91440" tIns="45720" rIns="91440" bIns="45720" numCol="1" spcCol="0" rtlCol="0" fromWordArt="0" anchor="ctr" anchorCtr="0" forceAA="0" compatLnSpc="1">
+                            <a:prstTxWarp prst="textNoShape">
+                              <a:avLst/>
+                            </a:prstTxWarp>
+                            <a:noAutofit/>
+                          </wps:bodyPr>
+                        </wps:wsp>
+                        <pic:pic xmlns:pic="http://schemas.openxmlformats.org/drawingml/2006/picture">
+                          <pic:nvPicPr>
+                            <pic:cNvPr id="108" name="Image 108"/>
+                            <pic:cNvPicPr>
+                              <a:picLocks noChangeAspect="1"/>
+                            </pic:cNvPicPr>
+                          </pic:nvPicPr>
+                          <pic:blipFill>
+                            <a:blip r:embed="rId6" cstate="print">
+                              <a:extLst>
+                                <a:ext uri="{28A0092B-C50C-407E-A947-70E740481C1C}">
+                                  <a14:useLocalDpi xmlns:a14="http://schemas.microsoft.com/office/drawing/2010/main" val="0"/>
+                                </a:ext>
+                              </a:extLst>
+                            </a:blip>
+                            <a:srcRect/>
+                            <a:stretch/>
+                          </pic:blipFill>
+                          <pic:spPr>
+                            <a:xfrm>
+                              <a:off x="56998" y="63055"/>
+                              <a:ext cx="248139" cy="270443"/>
+                            </a:xfrm>
+                            <a:prstGeom prst="rect">
+                              <a:avLst/>
+                            </a:prstGeom>
+                          </pic:spPr>
+                        </pic:pic>
+                      </wpg:grpSp>
+                      <wpg:grpSp>
+                        <wpg:cNvPr id="109" name="Logo CSS"/>
+                        <wpg:cNvGrpSpPr/>
+                        <wpg:grpSpPr>
+                          <a:xfrm>
+                            <a:off x="33573" y="2000815"/>
+                            <a:ext cx="360045" cy="359410"/>
+                            <a:chOff x="0" y="0"/>
+                            <a:chExt cx="360463" cy="360000"/>
+                          </a:xfrm>
+                        </wpg:grpSpPr>
+                        <wps:wsp>
+                          <wps:cNvPr id="110" name="Rectangle : coins arrondis 110"/>
+                          <wps:cNvSpPr>
+                            <a:spLocks noChangeAspect="1"/>
+                          </wps:cNvSpPr>
+                          <wps:spPr>
+                            <a:xfrm rot="2700000">
+                              <a:off x="232" y="-232"/>
+                              <a:ext cx="360000" cy="360463"/>
+                            </a:xfrm>
+                            <a:prstGeom prst="roundRect">
+                              <a:avLst/>
+                            </a:prstGeom>
+                          </wps:spPr>
+                          <wps:style>
+                            <a:lnRef idx="2">
+                              <a:schemeClr val="accent1">
+                                <a:shade val="50000"/>
+                              </a:schemeClr>
+                            </a:lnRef>
+                            <a:fillRef idx="1">
+                              <a:schemeClr val="accent1"/>
+                            </a:fillRef>
+                            <a:effectRef idx="0">
+                              <a:schemeClr val="accent1"/>
+                            </a:effectRef>
+                            <a:fontRef idx="minor">
+                              <a:schemeClr val="lt1"/>
+                            </a:fontRef>
+                          </wps:style>
+                          <wps:bodyPr rot="0" spcFirstLastPara="0" vertOverflow="overflow" horzOverflow="overflow" vert="horz" wrap="square" lIns="91440" tIns="45720" rIns="91440" bIns="45720" numCol="1" spcCol="0" rtlCol="0" fromWordArt="0" anchor="ctr" anchorCtr="0" forceAA="0" compatLnSpc="1">
+                            <a:prstTxWarp prst="textNoShape">
+                              <a:avLst/>
+                            </a:prstTxWarp>
+                            <a:noAutofit/>
+                          </wps:bodyPr>
+                        </wps:wsp>
+                        <pic:pic xmlns:pic="http://schemas.openxmlformats.org/drawingml/2006/picture">
+                          <pic:nvPicPr>
+                            <pic:cNvPr id="111" name="Image 111"/>
+                            <pic:cNvPicPr>
+                              <a:picLocks noChangeAspect="1"/>
+                            </pic:cNvPicPr>
+                          </pic:nvPicPr>
+                          <pic:blipFill>
+                            <a:blip r:embed="rId7" cstate="print">
+                              <a:extLst>
+                                <a:ext uri="{28A0092B-C50C-407E-A947-70E740481C1C}">
+                                  <a14:useLocalDpi xmlns:a14="http://schemas.microsoft.com/office/drawing/2010/main" val="0"/>
+                                </a:ext>
+                              </a:extLst>
+                            </a:blip>
+                            <a:srcRect/>
+                            <a:stretch/>
+                          </pic:blipFill>
+                          <pic:spPr>
+                            <a:xfrm>
+                              <a:off x="15867" y="18982"/>
+                              <a:ext cx="323694" cy="323850"/>
+                            </a:xfrm>
+                            <a:prstGeom prst="rect">
+                              <a:avLst/>
+                            </a:prstGeom>
+                          </pic:spPr>
+                        </pic:pic>
+                      </wpg:grpSp>
+                      <wpg:grpSp>
+                        <wpg:cNvPr id="112" name="Logo SQL"/>
+                        <wpg:cNvGrpSpPr/>
+                        <wpg:grpSpPr>
+                          <a:xfrm>
+                            <a:off x="33573" y="3005750"/>
+                            <a:ext cx="360045" cy="359410"/>
+                            <a:chOff x="0" y="0"/>
+                            <a:chExt cx="360463" cy="360000"/>
+                          </a:xfrm>
+                        </wpg:grpSpPr>
+                        <wps:wsp>
+                          <wps:cNvPr id="113" name="Rectangle : coins arrondis 113"/>
+                          <wps:cNvSpPr>
+                            <a:spLocks noChangeAspect="1"/>
+                          </wps:cNvSpPr>
+                          <wps:spPr>
+                            <a:xfrm rot="2700000">
+                              <a:off x="232" y="-232"/>
+                              <a:ext cx="360000" cy="360463"/>
+                            </a:xfrm>
+                            <a:prstGeom prst="roundRect">
+                              <a:avLst/>
+                            </a:prstGeom>
+                          </wps:spPr>
+                          <wps:style>
+                            <a:lnRef idx="2">
+                              <a:schemeClr val="accent1">
+                                <a:shade val="50000"/>
+                              </a:schemeClr>
+                            </a:lnRef>
+                            <a:fillRef idx="1">
+                              <a:schemeClr val="accent1"/>
+                            </a:fillRef>
+                            <a:effectRef idx="0">
+                              <a:schemeClr val="accent1"/>
+                            </a:effectRef>
+                            <a:fontRef idx="minor">
+                              <a:schemeClr val="lt1"/>
+                            </a:fontRef>
+                          </wps:style>
+                          <wps:bodyPr rot="0" spcFirstLastPara="0" vertOverflow="overflow" horzOverflow="overflow" vert="horz" wrap="square" lIns="91440" tIns="45720" rIns="91440" bIns="45720" numCol="1" spcCol="0" rtlCol="0" fromWordArt="0" anchor="ctr" anchorCtr="0" forceAA="0" compatLnSpc="1">
+                            <a:prstTxWarp prst="textNoShape">
+                              <a:avLst/>
+                            </a:prstTxWarp>
+                            <a:noAutofit/>
+                          </wps:bodyPr>
+                        </wps:wsp>
+                        <pic:pic xmlns:pic="http://schemas.openxmlformats.org/drawingml/2006/picture">
+                          <pic:nvPicPr>
+                            <pic:cNvPr id="114" name="Image 114"/>
+                            <pic:cNvPicPr>
+                              <a:picLocks noChangeAspect="1"/>
+                            </pic:cNvPicPr>
+                          </pic:nvPicPr>
+                          <pic:blipFill>
+                            <a:blip r:embed="rId8" cstate="print">
+                              <a:extLst>
+                                <a:ext uri="{28A0092B-C50C-407E-A947-70E740481C1C}">
+                                  <a14:useLocalDpi xmlns:a14="http://schemas.microsoft.com/office/drawing/2010/main" val="0"/>
+                                </a:ext>
+                              </a:extLst>
+                            </a:blip>
+                            <a:srcRect/>
+                            <a:stretch/>
+                          </pic:blipFill>
+                          <pic:spPr>
+                            <a:xfrm>
+                              <a:off x="36053" y="35519"/>
+                              <a:ext cx="288334" cy="288473"/>
+                            </a:xfrm>
+                            <a:prstGeom prst="rect">
+                              <a:avLst/>
+                            </a:prstGeom>
+                          </pic:spPr>
+                        </pic:pic>
+                      </wpg:grpSp>
+                      <wpg:grpSp>
+                        <wpg:cNvPr id="115" name="Logo PHP"/>
+                        <wpg:cNvGrpSpPr/>
+                        <wpg:grpSpPr>
+                          <a:xfrm>
+                            <a:off x="38100" y="4015211"/>
+                            <a:ext cx="360045" cy="359410"/>
+                            <a:chOff x="0" y="0"/>
+                            <a:chExt cx="360463" cy="360000"/>
+                          </a:xfrm>
+                        </wpg:grpSpPr>
+                        <wps:wsp>
+                          <wps:cNvPr id="116" name="Rectangle : coins arrondis 116"/>
+                          <wps:cNvSpPr>
+                            <a:spLocks noChangeAspect="1"/>
+                          </wps:cNvSpPr>
+                          <wps:spPr>
+                            <a:xfrm rot="2700000">
+                              <a:off x="232" y="-232"/>
+                              <a:ext cx="360000" cy="360463"/>
+                            </a:xfrm>
+                            <a:prstGeom prst="roundRect">
+                              <a:avLst/>
+                            </a:prstGeom>
+                          </wps:spPr>
+                          <wps:style>
+                            <a:lnRef idx="2">
+                              <a:schemeClr val="accent1">
+                                <a:shade val="50000"/>
+                              </a:schemeClr>
+                            </a:lnRef>
+                            <a:fillRef idx="1">
+                              <a:schemeClr val="accent1"/>
+                            </a:fillRef>
+                            <a:effectRef idx="0">
+                              <a:schemeClr val="accent1"/>
+                            </a:effectRef>
+                            <a:fontRef idx="minor">
+                              <a:schemeClr val="lt1"/>
+                            </a:fontRef>
+                          </wps:style>
+                          <wps:bodyPr rot="0" spcFirstLastPara="0" vertOverflow="overflow" horzOverflow="overflow" vert="horz" wrap="square" lIns="91440" tIns="45720" rIns="91440" bIns="45720" numCol="1" spcCol="0" rtlCol="0" fromWordArt="0" anchor="ctr" anchorCtr="0" forceAA="0" compatLnSpc="1">
+                            <a:prstTxWarp prst="textNoShape">
+                              <a:avLst/>
+                            </a:prstTxWarp>
+                            <a:noAutofit/>
+                          </wps:bodyPr>
+                        </wps:wsp>
+                        <pic:pic xmlns:pic="http://schemas.openxmlformats.org/drawingml/2006/picture">
+                          <pic:nvPicPr>
+                            <pic:cNvPr id="117" name="Image 117"/>
+                            <pic:cNvPicPr>
+                              <a:picLocks noChangeAspect="1"/>
+                            </pic:cNvPicPr>
+                          </pic:nvPicPr>
+                          <pic:blipFill>
+                            <a:blip r:embed="rId9" cstate="print">
+                              <a:extLst>
+                                <a:ext uri="{28A0092B-C50C-407E-A947-70E740481C1C}">
+                                  <a14:useLocalDpi xmlns:a14="http://schemas.microsoft.com/office/drawing/2010/main" val="0"/>
+                                </a:ext>
+                              </a:extLst>
+                            </a:blip>
+                            <a:srcRect/>
+                            <a:stretch/>
+                          </pic:blipFill>
+                          <pic:spPr>
+                            <a:xfrm>
+                              <a:off x="15867" y="18982"/>
+                              <a:ext cx="323694" cy="323850"/>
+                            </a:xfrm>
+                            <a:prstGeom prst="rect">
+                              <a:avLst/>
+                            </a:prstGeom>
+                          </pic:spPr>
+                        </pic:pic>
+                      </wpg:grpSp>
+                    </wpg:wgp>
+                  </a:graphicData>
+                </a:graphic>
+                <wp14:sizeRelH relativeFrom="margin">
+                  <wp14:pctWidth>0</wp14:pctWidth>
+                </wp14:sizeRelH>
+                <wp14:sizeRelV relativeFrom="margin">
+                  <wp14:pctHeight>0</wp14:pctHeight>
+                </wp14:sizeRelV>
+              </wp:anchor>
+            </w:drawing>
+          </mc:Choice>
+          <mc:Fallback>
+            <w:pict>
+              <v:group w14:anchorId="17A92EBB" id="Logos-V2" o:spid="_x0000_s1026" style="position:absolute;margin-left:476.95pt;margin-top:35.65pt;width:28.7pt;height:344.45pt;z-index:251714560;visibility:hidden;mso-width-relative:margin;mso-height-relative:margin" coordorigin="335" coordsize="3645,43746" o:gfxdata="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">
+                <v:group id="Logo HTML" o:spid="_x0000_s1027" style="position:absolute;left:381;width:3594;height:3587" coordsize="360045,359410" o:gfxdata="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">
+                  <v:roundrect id="Rectangle : coins arrondis 104" o:spid="_x0000_s1028" style="position:absolute;left:318;top:-318;width:359410;height:360045;rotation:45;visibility:visible;mso-wrap-style:square;v-text-anchor:middle" arcsize="10923f" o:gfxdata="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" fillcolor="#4472c4 [3204]" strokecolor="#1f3763 [1604]" strokeweight="1pt">
+                    <v:stroke joinstyle="miter"/>
+                    <v:path arrowok="t"/>
+                    <o:lock v:ext="edit" aspectratio="t"/>
+                  </v:roundrect>
+                  <v:shapetype id="_x0000_t75" coordsize="21600,21600" o:spt="75" o:preferrelative="t" path="m@4@5l@4@11@9@11@9@5xe" filled="f" stroked="f">
+                    <v:stroke joinstyle="miter"/>
+                    <v:formulas>
+                      <v:f eqn="if lineDrawn pixelLineWidth 0"/>
+                      <v:f eqn="sum @0 1 0"/>
+                      <v:f eqn="sum 0 0 @1"/>
+                      <v:f eqn="prod @2 1 2"/>
+                      <v:f eqn="prod @3 21600 pixelWidth"/>
+                      <v:f eqn="prod @3 21600 pixelHeight"/>
+                      <v:f eqn="sum @0 0 1"/>
+                      <v:f eqn="prod @6 1 2"/>
+                      <v:f eqn="prod @7 21600 pixelWidth"/>
+                      <v:f eqn="sum @8 21600 0"/>
+                      <v:f eqn="prod @7 21600 pixelHeight"/>
+                      <v:f eqn="sum @10 21600 0"/>
+                    </v:formulas>
+                    <v:path o:extrusionok="f" gradientshapeok="t" o:connecttype="rect"/>
+                    <o:lock v:ext="edit" aspectratio="t"/>
+                  </v:shapetype>
+                  <v:shape id="Image 105" o:spid="_x0000_s1029" type="#_x0000_t75" style="position:absolute;left:15876;top:15239;width:323849;height:323850;visibility:visible;mso-wrap-style:square" o:gfxdata="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">
+                    <v:imagedata r:id="rId10" o:title=""/>
+                  </v:shape>
+                </v:group>
+                <v:group id="Logo JS" o:spid="_x0000_s1030" style="position:absolute;left:381;top:10004;width:3600;height:3594" coordsize="360463,360000" o:gfxdata="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">
+                  <v:roundrect id="Rectangle : coins arrondis 107" o:spid="_x0000_s1031" style="position:absolute;left:232;top:-232;width:360000;height:360463;rotation:45;visibility:visible;mso-wrap-style:square;v-text-anchor:middle" arcsize="10923f" o:gfxdata="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" fillcolor="#4472c4 [3204]" strokecolor="#1f3763 [1604]" strokeweight="1pt">
+                    <v:stroke joinstyle="miter"/>
+                    <v:path arrowok="t"/>
+                    <o:lock v:ext="edit" aspectratio="t"/>
+                  </v:roundrect>
+                  <v:shape id="Image 108" o:spid="_x0000_s1032" type="#_x0000_t75" style="position:absolute;left:56998;top:63055;width:248139;height:270443;visibility:visible;mso-wrap-style:square" o:gfxdata="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">
+                    <v:imagedata r:id="rId11" o:title=""/>
+                  </v:shape>
+                </v:group>
+                <v:group id="Logo CSS" o:spid="_x0000_s1033" style="position:absolute;left:335;top:20008;width:3601;height:3594" coordsize="360463,360000" o:gfxdata="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">
+                  <v:roundrect id="Rectangle : coins arrondis 110" o:spid="_x0000_s1034" style="position:absolute;left:232;top:-232;width:360000;height:360463;rotation:45;visibility:visible;mso-wrap-style:square;v-text-anchor:middle" arcsize="10923f" o:gfxdata="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" fillcolor="#4472c4 [3204]" strokecolor="#1f3763 [1604]" strokeweight="1pt">
+                    <v:stroke joinstyle="miter"/>
+                    <v:path arrowok="t"/>
+                    <o:lock v:ext="edit" aspectratio="t"/>
+                  </v:roundrect>
+                  <v:shape id="Image 111" o:spid="_x0000_s1035" type="#_x0000_t75" style="position:absolute;left:15867;top:18982;width:323694;height:323850;visibility:visible;mso-wrap-style:square" o:gfxdata="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">
+                    <v:imagedata r:id="rId12" o:title=""/>
+                  </v:shape>
+                </v:group>
+                <v:group id="Logo SQL" o:spid="_x0000_s1036" style="position:absolute;left:335;top:30057;width:3601;height:3594" coordsize="360463,360000" o:gfxdata="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">
+                  <v:roundrect id="Rectangle : coins arrondis 113" o:spid="_x0000_s1037" style="position:absolute;left:232;top:-232;width:360000;height:360463;rotation:45;visibility:visible;mso-wrap-style:square;v-text-anchor:middle" arcsize="10923f" o:gfxdata="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" fillcolor="#4472c4 [3204]" strokecolor="#1f3763 [1604]" strokeweight="1pt">
+                    <v:stroke joinstyle="miter"/>
+                    <v:path arrowok="t"/>
+                    <o:lock v:ext="edit" aspectratio="t"/>
+                  </v:roundrect>
+                  <v:shape id="Image 114" o:spid="_x0000_s1038" type="#_x0000_t75" style="position:absolute;left:36053;top:35519;width:288334;height:288473;visibility:visible;mso-wrap-style:square" o:gfxdata="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">
+                    <v:imagedata r:id="rId13" o:title=""/>
+                  </v:shape>
+                </v:group>
+                <v:group id="Logo PHP" o:spid="_x0000_s1039" style="position:absolute;left:381;top:40152;width:3600;height:3594" coordsize="360463,360000" o:gfxdata="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">
+                  <v:roundrect id="Rectangle : coins arrondis 116" o:spid="_x0000_s1040" style="position:absolute;left:232;top:-232;width:360000;height:360463;rotation:45;visibility:visible;mso-wrap-style:square;v-text-anchor:middle" arcsize="10923f" o:gfxdata="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" fillcolor="#4472c4 [3204]" strokecolor="#1f3763 [1604]" strokeweight="1pt">
+                    <v:stroke joinstyle="miter"/>
+                    <v:path arrowok="t"/>
+                    <o:lock v:ext="edit" aspectratio="t"/>
+                  </v:roundrect>
+                  <v:shape id="Image 117" o:spid="_x0000_s1041" type="#_x0000_t75" style="position:absolute;left:15867;top:18982;width:323694;height:323850;visibility:visible;mso-wrap-style:square" o:gfxdata="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">
+                    <v:imagedata r:id="rId14" o:title=""/>
+                  </v:shape>
+                </v:group>
+              </v:group>
+            </w:pict>
+          </mc:Fallback>
+        </mc:AlternateContent>
+      </w:r>
+      <w:r>
+        <w:rPr>
+          <w:noProof/>
+          <w:lang w:eastAsia="fr-FR"/>
+        </w:rPr>
+        <mc:AlternateContent>
+          <mc:Choice Requires="wpg">
+            <w:drawing>
+              <wp:anchor distT="0" distB="0" distL="114300" distR="114300" simplePos="0" relativeHeight="251699262" behindDoc="0" locked="0" layoutInCell="1" allowOverlap="1" wp14:anchorId="140FB7DE" wp14:editId="279D7627">
+                <wp:simplePos x="0" y="0"/>
+                <wp:positionH relativeFrom="column">
+                  <wp:posOffset>6027420</wp:posOffset>
+                </wp:positionH>
+                <wp:positionV relativeFrom="paragraph">
+                  <wp:posOffset>452755</wp:posOffset>
+                </wp:positionV>
+                <wp:extent cx="431165" cy="8457099"/>
+                <wp:effectExtent l="38100" t="76200" r="26035" b="77470"/>
+                <wp:wrapNone/>
+                <wp:docPr id="85" name="Logos-V1"/>
+                <wp:cNvGraphicFramePr/>
+                <a:graphic xmlns:a="http://schemas.openxmlformats.org/drawingml/2006/main">
+                  <a:graphicData uri="http://schemas.microsoft.com/office/word/2010/wordprocessingGroup">
+                    <wpg:wgp>
+                      <wpg:cNvGrpSpPr/>
+                      <wpg:grpSpPr>
+                        <a:xfrm>
+                          <a:off x="0" y="0"/>
+                          <a:ext cx="431165" cy="8457099"/>
+                          <a:chOff x="0" y="0"/>
+                          <a:chExt cx="431165" cy="8457099"/>
+                        </a:xfrm>
+                      </wpg:grpSpPr>
+                      <wpg:grpSp>
+                        <wpg:cNvPr id="47" name="Logo HTML"/>
+                        <wpg:cNvGrpSpPr/>
+                        <wpg:grpSpPr>
+                          <a:xfrm>
+                            <a:off x="38100" y="0"/>
+                            <a:ext cx="359410" cy="358775"/>
+                            <a:chOff x="0" y="0"/>
+                            <a:chExt cx="360045" cy="359410"/>
+                          </a:xfrm>
+                        </wpg:grpSpPr>
+                        <wps:wsp>
+                          <wps:cNvPr id="27" name="Rectangle : coins arrondis 27"/>
+                          <wps:cNvSpPr>
+                            <a:spLocks noChangeAspect="1"/>
+                          </wps:cNvSpPr>
+                          <wps:spPr>
+                            <a:xfrm rot="2700000">
+                              <a:off x="318" y="-318"/>
+                              <a:ext cx="359410" cy="360045"/>
+                            </a:xfrm>
+                            <a:prstGeom prst="roundRect">
+                              <a:avLst/>
+                            </a:prstGeom>
+                          </wps:spPr>
+                          <wps:style>
+                            <a:lnRef idx="2">
+                              <a:schemeClr val="accent1">
+                                <a:shade val="50000"/>
+                              </a:schemeClr>
+                            </a:lnRef>
+                            <a:fillRef idx="1">
+                              <a:schemeClr val="accent1"/>
+                            </a:fillRef>
+                            <a:effectRef idx="0">
+                              <a:schemeClr val="accent1"/>
+                            </a:effectRef>
+                            <a:fontRef idx="minor">
+                              <a:schemeClr val="lt1"/>
+                            </a:fontRef>
+                          </wps:style>
+                          <wps:bodyPr rot="0" spcFirstLastPara="0" vertOverflow="overflow" horzOverflow="overflow" vert="horz" wrap="square" lIns="91440" tIns="45720" rIns="91440" bIns="45720" numCol="1" spcCol="0" rtlCol="0" fromWordArt="0" anchor="ctr" anchorCtr="0" forceAA="0" compatLnSpc="1">
+                            <a:prstTxWarp prst="textNoShape">
+                              <a:avLst/>
+                            </a:prstTxWarp>
+                            <a:noAutofit/>
+                          </wps:bodyPr>
+                        </wps:wsp>
+                        <pic:pic xmlns:pic="http://schemas.openxmlformats.org/drawingml/2006/picture">
+                          <pic:nvPicPr>
+                            <pic:cNvPr id="39" name="Image 39"/>
+                            <pic:cNvPicPr>
+                              <a:picLocks noChangeAspect="1"/>
+                            </pic:cNvPicPr>
+                          </pic:nvPicPr>
+                          <pic:blipFill>
+                            <a:blip r:embed="rId15" cstate="print">
+                              <a:extLst>
+                                <a:ext uri="{28A0092B-C50C-407E-A947-70E740481C1C}">
+                                  <a14:useLocalDpi xmlns:a14="http://schemas.microsoft.com/office/drawing/2010/main" val="0"/>
+                                </a:ext>
+                              </a:extLst>
+                            </a:blip>
+                            <a:srcRect/>
+                            <a:stretch/>
+                          </pic:blipFill>
+                          <pic:spPr>
+                            <a:xfrm>
+                              <a:off x="15876" y="15239"/>
+                              <a:ext cx="323849" cy="323850"/>
+                            </a:xfrm>
+                            <a:prstGeom prst="rect">
+                              <a:avLst/>
+                            </a:prstGeom>
+                          </pic:spPr>
+                        </pic:pic>
+                      </wpg:grpSp>
+                      <wpg:grpSp>
+                        <wpg:cNvPr id="48" name="Logo JS"/>
+                        <wpg:cNvGrpSpPr/>
+                        <wpg:grpSpPr>
+                          <a:xfrm>
+                            <a:off x="38100" y="1000408"/>
+                            <a:ext cx="360045" cy="359410"/>
+                            <a:chOff x="0" y="0"/>
+                            <a:chExt cx="360463" cy="360000"/>
+                          </a:xfrm>
+                        </wpg:grpSpPr>
+                        <wps:wsp>
+                          <wps:cNvPr id="28" name="Rectangle : coins arrondis 28"/>
+                          <wps:cNvSpPr>
+                            <a:spLocks noChangeAspect="1"/>
+                          </wps:cNvSpPr>
+                          <wps:spPr>
+                            <a:xfrm rot="2700000">
+                              <a:off x="232" y="-232"/>
+                              <a:ext cx="360000" cy="360463"/>
+                            </a:xfrm>
+                            <a:prstGeom prst="roundRect">
+                              <a:avLst/>
+                            </a:prstGeom>
+                          </wps:spPr>
+                          <wps:style>
+                            <a:lnRef idx="2">
+                              <a:schemeClr val="accent1">
+                                <a:shade val="50000"/>
+                              </a:schemeClr>
+                            </a:lnRef>
+                            <a:fillRef idx="1">
+                              <a:schemeClr val="accent1"/>
+                            </a:fillRef>
+                            <a:effectRef idx="0">
+                              <a:schemeClr val="accent1"/>
+                            </a:effectRef>
+                            <a:fontRef idx="minor">
+                              <a:schemeClr val="lt1"/>
+                            </a:fontRef>
+                          </wps:style>
+                          <wps:bodyPr rot="0" spcFirstLastPara="0" vertOverflow="overflow" horzOverflow="overflow" vert="horz" wrap="square" lIns="91440" tIns="45720" rIns="91440" bIns="45720" numCol="1" spcCol="0" rtlCol="0" fromWordArt="0" anchor="ctr" anchorCtr="0" forceAA="0" compatLnSpc="1">
+                            <a:prstTxWarp prst="textNoShape">
+                              <a:avLst/>
+                            </a:prstTxWarp>
+                            <a:noAutofit/>
+                          </wps:bodyPr>
+                        </wps:wsp>
+                        <pic:pic xmlns:pic="http://schemas.openxmlformats.org/drawingml/2006/picture">
+                          <pic:nvPicPr>
+                            <pic:cNvPr id="40" name="Image 40"/>
+                            <pic:cNvPicPr>
+                              <a:picLocks noChangeAspect="1"/>
+                            </pic:cNvPicPr>
+                          </pic:nvPicPr>
+                          <pic:blipFill>
+                            <a:blip r:embed="rId16" cstate="print">
+                              <a:extLst>
+                                <a:ext uri="{28A0092B-C50C-407E-A947-70E740481C1C}">
+                                  <a14:useLocalDpi xmlns:a14="http://schemas.microsoft.com/office/drawing/2010/main" val="0"/>
+                                </a:ext>
+                              </a:extLst>
+                            </a:blip>
+                            <a:srcRect/>
+                            <a:stretch/>
+                          </pic:blipFill>
+                          <pic:spPr>
+                            <a:xfrm>
+                              <a:off x="15867" y="18983"/>
+                              <a:ext cx="323694" cy="323850"/>
+                            </a:xfrm>
+                            <a:prstGeom prst="rect">
+                              <a:avLst/>
+                            </a:prstGeom>
+                          </pic:spPr>
+                        </pic:pic>
+                      </wpg:grpSp>
+                      <wpg:grpSp>
+                        <wpg:cNvPr id="49" name="Logo CSS"/>
+                        <wpg:cNvGrpSpPr/>
+                        <wpg:grpSpPr>
+                          <a:xfrm>
+                            <a:off x="33573" y="2000815"/>
+                            <a:ext cx="360045" cy="359410"/>
+                            <a:chOff x="0" y="0"/>
+                            <a:chExt cx="360463" cy="360000"/>
+                          </a:xfrm>
+                        </wpg:grpSpPr>
+                        <wps:wsp>
+                          <wps:cNvPr id="29" name="Rectangle : coins arrondis 29"/>
+                          <wps:cNvSpPr>
+                            <a:spLocks noChangeAspect="1"/>
+                          </wps:cNvSpPr>
+                          <wps:spPr>
+                            <a:xfrm rot="2700000">
+                              <a:off x="232" y="-232"/>
+                              <a:ext cx="360000" cy="360463"/>
+                            </a:xfrm>
+                            <a:prstGeom prst="roundRect">
+                              <a:avLst/>
+                            </a:prstGeom>
+                          </wps:spPr>
+                          <wps:style>
+                            <a:lnRef idx="2">
+                              <a:schemeClr val="accent1">
+                                <a:shade val="50000"/>
+                              </a:schemeClr>
+                            </a:lnRef>
+                            <a:fillRef idx="1">
+                              <a:schemeClr val="accent1"/>
+                            </a:fillRef>
+                            <a:effectRef idx="0">
+                              <a:schemeClr val="accent1"/>
+                            </a:effectRef>
+                            <a:fontRef idx="minor">
+                              <a:schemeClr val="lt1"/>
+                            </a:fontRef>
+                          </wps:style>
+                          <wps:bodyPr rot="0" spcFirstLastPara="0" vertOverflow="overflow" horzOverflow="overflow" vert="horz" wrap="square" lIns="91440" tIns="45720" rIns="91440" bIns="45720" numCol="1" spcCol="0" rtlCol="0" fromWordArt="0" anchor="ctr" anchorCtr="0" forceAA="0" compatLnSpc="1">
+                            <a:prstTxWarp prst="textNoShape">
+                              <a:avLst/>
+                            </a:prstTxWarp>
+                            <a:noAutofit/>
+                          </wps:bodyPr>
+                        </wps:wsp>
+                        <pic:pic xmlns:pic="http://schemas.openxmlformats.org/drawingml/2006/picture">
+                          <pic:nvPicPr>
+                            <pic:cNvPr id="43" name="Image 43"/>
+                            <pic:cNvPicPr>
+                              <a:picLocks noChangeAspect="1"/>
+                            </pic:cNvPicPr>
+                          </pic:nvPicPr>
+                          <pic:blipFill>
+                            <a:blip r:embed="rId17" cstate="print">
+                              <a:extLst>
+                                <a:ext uri="{28A0092B-C50C-407E-A947-70E740481C1C}">
+                                  <a14:useLocalDpi xmlns:a14="http://schemas.microsoft.com/office/drawing/2010/main" val="0"/>
+                                </a:ext>
+                              </a:extLst>
+                            </a:blip>
+                            <a:srcRect/>
+                            <a:stretch/>
+                          </pic:blipFill>
+                          <pic:spPr>
+                            <a:xfrm>
+                              <a:off x="15867" y="18982"/>
+                              <a:ext cx="323694" cy="323850"/>
+                            </a:xfrm>
+                            <a:prstGeom prst="rect">
+                              <a:avLst/>
+                            </a:prstGeom>
+                          </pic:spPr>
+                        </pic:pic>
+                      </wpg:grpSp>
+                      <wpg:grpSp>
+                        <wpg:cNvPr id="50" name="Logo SQL"/>
+                        <wpg:cNvGrpSpPr/>
+                        <wpg:grpSpPr>
+                          <a:xfrm>
+                            <a:off x="33573" y="3005750"/>
+                            <a:ext cx="360045" cy="359410"/>
+                            <a:chOff x="0" y="0"/>
+                            <a:chExt cx="360463" cy="360000"/>
+                          </a:xfrm>
+                        </wpg:grpSpPr>
+                        <wps:wsp>
+                          <wps:cNvPr id="30" name="Rectangle : coins arrondis 30"/>
+                          <wps:cNvSpPr>
+                            <a:spLocks noChangeAspect="1"/>
+                          </wps:cNvSpPr>
+                          <wps:spPr>
+                            <a:xfrm rot="2700000">
+                              <a:off x="232" y="-232"/>
+                              <a:ext cx="360000" cy="360463"/>
+                            </a:xfrm>
+                            <a:prstGeom prst="roundRect">
+                              <a:avLst/>
+                            </a:prstGeom>
+                          </wps:spPr>
+                          <wps:style>
+                            <a:lnRef idx="2">
+                              <a:schemeClr val="accent1">
+                                <a:shade val="50000"/>
+                              </a:schemeClr>
+                            </a:lnRef>
+                            <a:fillRef idx="1">
+                              <a:schemeClr val="accent1"/>
+                            </a:fillRef>
+                            <a:effectRef idx="0">
+                              <a:schemeClr val="accent1"/>
+                            </a:effectRef>
+                            <a:fontRef idx="minor">
+                              <a:schemeClr val="lt1"/>
+                            </a:fontRef>
+                          </wps:style>
+                          <wps:bodyPr rot="0" spcFirstLastPara="0" vertOverflow="overflow" horzOverflow="overflow" vert="horz" wrap="square" lIns="91440" tIns="45720" rIns="91440" bIns="45720" numCol="1" spcCol="0" rtlCol="0" fromWordArt="0" anchor="ctr" anchorCtr="0" forceAA="0" compatLnSpc="1">
+                            <a:prstTxWarp prst="textNoShape">
+                              <a:avLst/>
+                            </a:prstTxWarp>
+                            <a:noAutofit/>
+                          </wps:bodyPr>
+                        </wps:wsp>
+                        <pic:pic xmlns:pic="http://schemas.openxmlformats.org/drawingml/2006/picture">
+                          <pic:nvPicPr>
+                            <pic:cNvPr id="44" name="Image 44"/>
+                            <pic:cNvPicPr>
+                              <a:picLocks noChangeAspect="1"/>
+                            </pic:cNvPicPr>
+                          </pic:nvPicPr>
+                          <pic:blipFill>
+                            <a:blip r:embed="rId18" cstate="print">
+                              <a:extLst>
+                                <a:ext uri="{28A0092B-C50C-407E-A947-70E740481C1C}">
+                                  <a14:useLocalDpi xmlns:a14="http://schemas.microsoft.com/office/drawing/2010/main" val="0"/>
+                                </a:ext>
+                              </a:extLst>
+                            </a:blip>
+                            <a:srcRect/>
+                            <a:stretch/>
+                          </pic:blipFill>
+                          <pic:spPr>
+                            <a:xfrm>
+                              <a:off x="19524" y="18982"/>
+                              <a:ext cx="323694" cy="323850"/>
+                            </a:xfrm>
+                            <a:prstGeom prst="rect">
+                              <a:avLst/>
+                            </a:prstGeom>
+                          </pic:spPr>
+                        </pic:pic>
+                      </wpg:grpSp>
+                      <wpg:grpSp>
+                        <wpg:cNvPr id="51" name="Logo PHP"/>
+                        <wpg:cNvGrpSpPr/>
+                        <wpg:grpSpPr>
+                          <a:xfrm>
+                            <a:off x="38100" y="4015211"/>
+                            <a:ext cx="360045" cy="359410"/>
+                            <a:chOff x="0" y="0"/>
+                            <a:chExt cx="360463" cy="360000"/>
+                          </a:xfrm>
+                        </wpg:grpSpPr>
+                        <wps:wsp>
+                          <wps:cNvPr id="31" name="Rectangle : coins arrondis 31"/>
+                          <wps:cNvSpPr>
+                            <a:spLocks noChangeAspect="1"/>
+                          </wps:cNvSpPr>
+                          <wps:spPr>
+                            <a:xfrm rot="2700000">
+                              <a:off x="232" y="-232"/>
+                              <a:ext cx="360000" cy="360463"/>
+                            </a:xfrm>
+                            <a:prstGeom prst="roundRect">
+                              <a:avLst/>
+                            </a:prstGeom>
+                          </wps:spPr>
+                          <wps:style>
+                            <a:lnRef idx="2">
+                              <a:schemeClr val="accent1">
+                                <a:shade val="50000"/>
+                              </a:schemeClr>
+                            </a:lnRef>
+                            <a:fillRef idx="1">
+                              <a:schemeClr val="accent1"/>
+                            </a:fillRef>
+                            <a:effectRef idx="0">
+                              <a:schemeClr val="accent1"/>
+                            </a:effectRef>
+                            <a:fontRef idx="minor">
+                              <a:schemeClr val="lt1"/>
+                            </a:fontRef>
+                          </wps:style>
+                          <wps:bodyPr rot="0" spcFirstLastPara="0" vertOverflow="overflow" horzOverflow="overflow" vert="horz" wrap="square" lIns="91440" tIns="45720" rIns="91440" bIns="45720" numCol="1" spcCol="0" rtlCol="0" fromWordArt="0" anchor="ctr" anchorCtr="0" forceAA="0" compatLnSpc="1">
+                            <a:prstTxWarp prst="textNoShape">
+                              <a:avLst/>
+                            </a:prstTxWarp>
+                            <a:noAutofit/>
+                          </wps:bodyPr>
+                        </wps:wsp>
+                        <pic:pic xmlns:pic="http://schemas.openxmlformats.org/drawingml/2006/picture">
+                          <pic:nvPicPr>
+                            <pic:cNvPr id="45" name="Image 45"/>
+                            <pic:cNvPicPr>
+                              <a:picLocks noChangeAspect="1"/>
+                            </pic:cNvPicPr>
+                          </pic:nvPicPr>
+                          <pic:blipFill>
+                            <a:blip r:embed="rId19" cstate="print">
+                              <a:extLst>
+                                <a:ext uri="{28A0092B-C50C-407E-A947-70E740481C1C}">
+                                  <a14:useLocalDpi xmlns:a14="http://schemas.microsoft.com/office/drawing/2010/main" val="0"/>
+                                </a:ext>
+                              </a:extLst>
+                            </a:blip>
+                            <a:srcRect/>
+                            <a:stretch/>
+                          </pic:blipFill>
+                          <pic:spPr>
+                            <a:xfrm>
+                              <a:off x="15867" y="18982"/>
+                              <a:ext cx="323694" cy="323850"/>
+                            </a:xfrm>
+                            <a:prstGeom prst="rect">
+                              <a:avLst/>
+                            </a:prstGeom>
+                          </pic:spPr>
+                        </pic:pic>
+                      </wpg:grpSp>
+                      <wpg:grpSp>
+                        <wpg:cNvPr id="52" name="Logo GitHub"/>
+                        <wpg:cNvGrpSpPr/>
+                        <wpg:grpSpPr>
+                          <a:xfrm>
+                            <a:off x="0" y="5018260"/>
+                            <a:ext cx="431165" cy="431165"/>
+                            <a:chOff x="0" y="0"/>
+                            <a:chExt cx="431800" cy="431800"/>
+                          </a:xfrm>
+                        </wpg:grpSpPr>
+                        <wps:wsp>
+                          <wps:cNvPr id="32" name="Rectangle : coins arrondis 32"/>
+                          <wps:cNvSpPr>
+                            <a:spLocks noChangeAspect="1"/>
+                          </wps:cNvSpPr>
+                          <wps:spPr>
+                            <a:xfrm rot="2700000">
+                              <a:off x="35649" y="35649"/>
+                              <a:ext cx="359410" cy="360045"/>
+                            </a:xfrm>
+                            <a:prstGeom prst="roundRect">
+                              <a:avLst/>
+                            </a:prstGeom>
+                          </wps:spPr>
+                          <wps:style>
+                            <a:lnRef idx="2">
+                              <a:schemeClr val="accent1">
+                                <a:shade val="50000"/>
+                              </a:schemeClr>
+                            </a:lnRef>
+                            <a:fillRef idx="1">
+                              <a:schemeClr val="accent1"/>
+                            </a:fillRef>
+                            <a:effectRef idx="0">
+                              <a:schemeClr val="accent1"/>
+                            </a:effectRef>
+                            <a:fontRef idx="minor">
+                              <a:schemeClr val="lt1"/>
+                            </a:fontRef>
+                          </wps:style>
+                          <wps:bodyPr rot="0" spcFirstLastPara="0" vertOverflow="overflow" horzOverflow="overflow" vert="horz" wrap="square" lIns="91440" tIns="45720" rIns="91440" bIns="45720" numCol="1" spcCol="0" rtlCol="0" fromWordArt="0" anchor="ctr" anchorCtr="0" forceAA="0" compatLnSpc="1">
+                            <a:prstTxWarp prst="textNoShape">
+                              <a:avLst/>
+                            </a:prstTxWarp>
+                            <a:noAutofit/>
+                          </wps:bodyPr>
+                        </wps:wsp>
+                        <pic:pic xmlns:pic="http://schemas.openxmlformats.org/drawingml/2006/picture">
+                          <pic:nvPicPr>
+                            <pic:cNvPr id="46" name="Image 46"/>
+                            <pic:cNvPicPr>
+                              <a:picLocks noChangeAspect="1"/>
+                            </pic:cNvPicPr>
+                          </pic:nvPicPr>
+                          <pic:blipFill>
+                            <a:blip r:embed="rId20" cstate="print">
+                              <a:extLst>
+                                <a:ext uri="{28A0092B-C50C-407E-A947-70E740481C1C}">
+                                  <a14:useLocalDpi xmlns:a14="http://schemas.microsoft.com/office/drawing/2010/main" val="0"/>
+                                </a:ext>
+                              </a:extLst>
+                            </a:blip>
+                            <a:srcRect/>
+                            <a:stretch/>
+                          </pic:blipFill>
+                          <pic:spPr>
+                            <a:xfrm>
+                              <a:off x="0" y="0"/>
+                              <a:ext cx="431800" cy="431800"/>
+                            </a:xfrm>
+                            <a:prstGeom prst="rect">
+                              <a:avLst/>
+                            </a:prstGeom>
+                          </pic:spPr>
+                        </pic:pic>
+                      </wpg:grpSp>
+                      <wpg:grpSp>
+                        <wpg:cNvPr id="33" name="UnityPro"/>
+                        <wpg:cNvGrpSpPr/>
+                        <wpg:grpSpPr>
+                          <a:xfrm>
+                            <a:off x="33573" y="6088455"/>
+                            <a:ext cx="359410" cy="358775"/>
+                            <a:chOff x="35331" y="35967"/>
+                            <a:chExt cx="360045" cy="359410"/>
+                          </a:xfrm>
+                        </wpg:grpSpPr>
+                        <wps:wsp>
+                          <wps:cNvPr id="34" name="Rectangle : coins arrondis 34"/>
+                          <wps:cNvSpPr>
+                            <a:spLocks noChangeAspect="1"/>
+                          </wps:cNvSpPr>
+                          <wps:spPr>
+                            <a:xfrm rot="2700000">
+                              <a:off x="35649" y="35649"/>
+                              <a:ext cx="359410" cy="360045"/>
+                            </a:xfrm>
+                            <a:prstGeom prst="roundRect">
+                              <a:avLst/>
+                            </a:prstGeom>
+                          </wps:spPr>
+                          <wps:style>
+                            <a:lnRef idx="2">
+                              <a:schemeClr val="accent1">
+                                <a:shade val="50000"/>
+                              </a:schemeClr>
+                            </a:lnRef>
+                            <a:fillRef idx="1">
+                              <a:schemeClr val="accent1"/>
+                            </a:fillRef>
+                            <a:effectRef idx="0">
+                              <a:schemeClr val="accent1"/>
+                            </a:effectRef>
+                            <a:fontRef idx="minor">
+                              <a:schemeClr val="lt1"/>
+                            </a:fontRef>
+                          </wps:style>
+                          <wps:bodyPr rot="0" spcFirstLastPara="0" vertOverflow="overflow" horzOverflow="overflow" vert="horz" wrap="square" lIns="91440" tIns="45720" rIns="91440" bIns="45720" numCol="1" spcCol="0" rtlCol="0" fromWordArt="0" anchor="ctr" anchorCtr="0" forceAA="0" compatLnSpc="1">
+                            <a:prstTxWarp prst="textNoShape">
+                              <a:avLst/>
+                            </a:prstTxWarp>
+                            <a:noAutofit/>
+                          </wps:bodyPr>
+                        </wps:wsp>
+                        <pic:pic xmlns:pic="http://schemas.openxmlformats.org/drawingml/2006/picture">
+                          <pic:nvPicPr>
+                            <pic:cNvPr id="35" name="Image 35"/>
+                            <pic:cNvPicPr preferRelativeResize="0">
+                              <a:picLocks noChangeAspect="1"/>
+                            </pic:cNvPicPr>
+                          </pic:nvPicPr>
+                          <pic:blipFill>
+                            <a:blip r:embed="rId21" cstate="print">
+                              <a:extLst>
+                                <a:ext uri="{28A0092B-C50C-407E-A947-70E740481C1C}">
+                                  <a14:useLocalDpi xmlns:a14="http://schemas.microsoft.com/office/drawing/2010/main" val="0"/>
+                                </a:ext>
+                              </a:extLst>
+                            </a:blip>
+                            <a:srcRect/>
+                            <a:stretch/>
+                          </pic:blipFill>
+                          <pic:spPr>
+                            <a:xfrm>
+                              <a:off x="68496" y="42570"/>
+                              <a:ext cx="292720" cy="347788"/>
+                            </a:xfrm>
+                            <a:prstGeom prst="rect">
+                              <a:avLst/>
+                            </a:prstGeom>
+                          </pic:spPr>
+                        </pic:pic>
+                      </wpg:grpSp>
+                      <wpg:grpSp>
+                        <wpg:cNvPr id="36" name="Step7"/>
+                        <wpg:cNvGrpSpPr/>
+                        <wpg:grpSpPr>
+                          <a:xfrm>
+                            <a:off x="33573" y="7097916"/>
+                            <a:ext cx="359410" cy="358775"/>
+                            <a:chOff x="35331" y="35967"/>
+                            <a:chExt cx="360045" cy="359410"/>
+                          </a:xfrm>
+                        </wpg:grpSpPr>
+                        <wps:wsp>
+                          <wps:cNvPr id="37" name="Rectangle : coins arrondis 37"/>
+                          <wps:cNvSpPr>
+                            <a:spLocks noChangeAspect="1"/>
+                          </wps:cNvSpPr>
+                          <wps:spPr>
+                            <a:xfrm rot="2700000">
+                              <a:off x="35649" y="35649"/>
+                              <a:ext cx="359410" cy="360045"/>
+                            </a:xfrm>
+                            <a:prstGeom prst="roundRect">
+                              <a:avLst/>
+                            </a:prstGeom>
+                          </wps:spPr>
+                          <wps:style>
+                            <a:lnRef idx="2">
+                              <a:schemeClr val="accent1">
+                                <a:shade val="50000"/>
+                              </a:schemeClr>
+                            </a:lnRef>
+                            <a:fillRef idx="1">
+                              <a:schemeClr val="accent1"/>
+                            </a:fillRef>
+                            <a:effectRef idx="0">
+                              <a:schemeClr val="accent1"/>
+                            </a:effectRef>
+                            <a:fontRef idx="minor">
+                              <a:schemeClr val="lt1"/>
+                            </a:fontRef>
+                          </wps:style>
+                          <wps:bodyPr rot="0" spcFirstLastPara="0" vertOverflow="overflow" horzOverflow="overflow" vert="horz" wrap="square" lIns="91440" tIns="45720" rIns="91440" bIns="45720" numCol="1" spcCol="0" rtlCol="0" fromWordArt="0" anchor="ctr" anchorCtr="0" forceAA="0" compatLnSpc="1">
+                            <a:prstTxWarp prst="textNoShape">
+                              <a:avLst/>
+                            </a:prstTxWarp>
+                            <a:noAutofit/>
+                          </wps:bodyPr>
+                        </wps:wsp>
+                        <pic:pic xmlns:pic="http://schemas.openxmlformats.org/drawingml/2006/picture">
+                          <pic:nvPicPr>
+                            <pic:cNvPr id="38" name="Image 38"/>
+                            <pic:cNvPicPr preferRelativeResize="0">
+                              <a:picLocks noChangeAspect="1"/>
+                            </pic:cNvPicPr>
+                          </pic:nvPicPr>
+                          <pic:blipFill>
+                            <a:blip r:embed="rId22" cstate="print">
+                              <a:extLst>
+                                <a:ext uri="{28A0092B-C50C-407E-A947-70E740481C1C}">
+                                  <a14:useLocalDpi xmlns:a14="http://schemas.microsoft.com/office/drawing/2010/main" val="0"/>
+                                </a:ext>
+                              </a:extLst>
+                            </a:blip>
+                            <a:srcRect/>
+                            <a:stretch/>
+                          </pic:blipFill>
+                          <pic:spPr>
+                            <a:xfrm>
+                              <a:off x="42968" y="43937"/>
+                              <a:ext cx="324033" cy="324034"/>
+                            </a:xfrm>
+                            <a:prstGeom prst="rect">
+                              <a:avLst/>
+                            </a:prstGeom>
+                          </pic:spPr>
+                        </pic:pic>
+                      </wpg:grpSp>
+                      <wpg:grpSp>
+                        <wpg:cNvPr id="41" name="TIAPortal"/>
+                        <wpg:cNvGrpSpPr/>
+                        <wpg:grpSpPr>
+                          <a:xfrm>
+                            <a:off x="33573" y="8098324"/>
+                            <a:ext cx="359410" cy="358775"/>
+                            <a:chOff x="35331" y="35967"/>
+                            <a:chExt cx="360045" cy="359410"/>
+                          </a:xfrm>
+                        </wpg:grpSpPr>
+                        <wps:wsp>
+                          <wps:cNvPr id="42" name="Rectangle : coins arrondis 42"/>
+                          <wps:cNvSpPr>
+                            <a:spLocks noChangeAspect="1"/>
+                          </wps:cNvSpPr>
+                          <wps:spPr>
+                            <a:xfrm rot="2700000">
+                              <a:off x="35649" y="35649"/>
+                              <a:ext cx="359410" cy="360045"/>
+                            </a:xfrm>
+                            <a:prstGeom prst="roundRect">
+                              <a:avLst/>
+                            </a:prstGeom>
+                          </wps:spPr>
+                          <wps:style>
+                            <a:lnRef idx="2">
+                              <a:schemeClr val="accent1">
+                                <a:shade val="50000"/>
+                              </a:schemeClr>
+                            </a:lnRef>
+                            <a:fillRef idx="1">
+                              <a:schemeClr val="accent1"/>
+                            </a:fillRef>
+                            <a:effectRef idx="0">
+                              <a:schemeClr val="accent1"/>
+                            </a:effectRef>
+                            <a:fontRef idx="minor">
+                              <a:schemeClr val="lt1"/>
+                            </a:fontRef>
+                          </wps:style>
+                          <wps:bodyPr rot="0" spcFirstLastPara="0" vertOverflow="overflow" horzOverflow="overflow" vert="horz" wrap="square" lIns="91440" tIns="45720" rIns="91440" bIns="45720" numCol="1" spcCol="0" rtlCol="0" fromWordArt="0" anchor="ctr" anchorCtr="0" forceAA="0" compatLnSpc="1">
+                            <a:prstTxWarp prst="textNoShape">
+                              <a:avLst/>
+                            </a:prstTxWarp>
+                            <a:noAutofit/>
+                          </wps:bodyPr>
+                        </wps:wsp>
+                        <pic:pic xmlns:pic="http://schemas.openxmlformats.org/drawingml/2006/picture">
+                          <pic:nvPicPr>
+                            <pic:cNvPr id="55" name="Image 55"/>
+                            <pic:cNvPicPr preferRelativeResize="0">
+                              <a:picLocks noChangeAspect="1"/>
+                            </pic:cNvPicPr>
+                          </pic:nvPicPr>
+                          <pic:blipFill>
+                            <a:blip r:embed="rId23" cstate="print">
+                              <a:extLst>
+                                <a:ext uri="{28A0092B-C50C-407E-A947-70E740481C1C}">
+                                  <a14:useLocalDpi xmlns:a14="http://schemas.microsoft.com/office/drawing/2010/main" val="0"/>
+                                </a:ext>
+                              </a:extLst>
+                            </a:blip>
+                            <a:srcRect/>
+                            <a:stretch/>
+                          </pic:blipFill>
+                          <pic:spPr>
+                            <a:xfrm>
+                              <a:off x="98255" y="99551"/>
+                              <a:ext cx="234024" cy="232498"/>
+                            </a:xfrm>
+                            <a:prstGeom prst="rect">
+                              <a:avLst/>
+                            </a:prstGeom>
+                          </pic:spPr>
+                        </pic:pic>
+                      </wpg:grpSp>
+                    </wpg:wgp>
+                  </a:graphicData>
+                </a:graphic>
+              </wp:anchor>
+            </w:drawing>
+          </mc:Choice>
+          <mc:Fallback>
+            <w:pict>
+              <v:group w14:anchorId="46F92CD9" id="Logos-V1" o:spid="_x0000_s1026" style="position:absolute;margin-left:474.6pt;margin-top:35.65pt;width:33.95pt;height:665.9pt;z-index:251699262" coordsize="4311,84570" o:gfxdata="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">
+                <v:group id="Logo HTML" o:spid="_x0000_s1027" style="position:absolute;left:381;width:3594;height:3587" coordsize="360045,359410" o:gfxdata="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">
+                  <v:roundrect id="Rectangle : coins arrondis 27" o:spid="_x0000_s1028" style="position:absolute;left:318;top:-318;width:359410;height:360045;rotation:45;visibility:visible;mso-wrap-style:square;v-text-anchor:middle" arcsize="10923f" o:gfxdata="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" fillcolor="#4472c4 [3204]" strokecolor="#1f3763 [1604]" strokeweight="1pt">
+                    <v:stroke joinstyle="miter"/>
+                    <v:path arrowok="t"/>
+                    <o:lock v:ext="edit" aspectratio="t"/>
+                  </v:roundrect>
+                  <v:shape id="Image 39" o:spid="_x0000_s1029" type="#_x0000_t75" style="position:absolute;left:15876;top:15239;width:323849;height:323850;visibility:visible;mso-wrap-style:square" o:gfxdata="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">
+                    <v:imagedata r:id="rId24" o:title=""/>
+                  </v:shape>
+                </v:group>
+                <v:group id="Logo JS" o:spid="_x0000_s1030" style="position:absolute;left:381;top:10004;width:3600;height:3594" coordsize="360463,360000" o:gfxdata="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">
+                  <v:roundrect id="Rectangle : coins arrondis 28" o:spid="_x0000_s1031" style="position:absolute;left:232;top:-232;width:360000;height:360463;rotation:45;visibility:visible;mso-wrap-style:square;v-text-anchor:middle" arcsize="10923f" o:gfxdata="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" fillcolor="#4472c4 [3204]" strokecolor="#1f3763 [1604]" strokeweight="1pt">
+                    <v:stroke joinstyle="miter"/>
+                    <v:path arrowok="t"/>
+                    <o:lock v:ext="edit" aspectratio="t"/>
+                  </v:roundrect>
+                  <v:shape id="Image 40" o:spid="_x0000_s1032" type="#_x0000_t75" style="position:absolute;left:15867;top:18983;width:323694;height:323850;visibility:visible;mso-wrap-style:square" o:gfxdata="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">
+                    <v:imagedata r:id="rId25" o:title=""/>
+                  </v:shape>
+                </v:group>
+                <v:group id="Logo CSS" o:spid="_x0000_s1033" style="position:absolute;left:335;top:20008;width:3601;height:3594" coordsize="360463,360000" o:gfxdata="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">
+                  <v:roundrect id="Rectangle : coins arrondis 29" o:spid="_x0000_s1034" style="position:absolute;left:232;top:-232;width:360000;height:360463;rotation:45;visibility:visible;mso-wrap-style:square;v-text-anchor:middle" arcsize="10923f" o:gfxdata="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" fillcolor="#4472c4 [3204]" strokecolor="#1f3763 [1604]" strokeweight="1pt">
+                    <v:stroke joinstyle="miter"/>
+                    <v:path arrowok="t"/>
+                    <o:lock v:ext="edit" aspectratio="t"/>
+                  </v:roundrect>
+                  <v:shape id="Image 43" o:spid="_x0000_s1035" type="#_x0000_t75" style="position:absolute;left:15867;top:18982;width:323694;height:323850;visibility:visible;mso-wrap-style:square" o:gfxdata="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">
+                    <v:imagedata r:id="rId26" o:title=""/>
+                  </v:shape>
+                </v:group>
+                <v:group id="Logo SQL" o:spid="_x0000_s1036" style="position:absolute;left:335;top:30057;width:3601;height:3594" coordsize="360463,360000" o:gfxdata="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">
+                  <v:roundrect id="Rectangle : coins arrondis 30" o:spid="_x0000_s1037" style="position:absolute;left:232;top:-232;width:360000;height:360463;rotation:45;visibility:visible;mso-wrap-style:square;v-text-anchor:middle" arcsize="10923f" o:gfxdata="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" fillcolor="#4472c4 [3204]" strokecolor="#1f3763 [1604]" strokeweight="1pt">
+                    <v:stroke joinstyle="miter"/>
+                    <v:path arrowok="t"/>
+                    <o:lock v:ext="edit" aspectratio="t"/>
+                  </v:roundrect>
+                  <v:shape id="Image 44" o:spid="_x0000_s1038" type="#_x0000_t75" style="position:absolute;left:19524;top:18982;width:323694;height:323850;visibility:visible;mso-wrap-style:square" o:gfxdata="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">
+                    <v:imagedata r:id="rId27" o:title=""/>
+                  </v:shape>
+                </v:group>
+                <v:group id="Logo PHP" o:spid="_x0000_s1039" style="position:absolute;left:381;top:40152;width:3600;height:3594" coordsize="360463,360000" o:gfxdata="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">
+                  <v:roundrect id="Rectangle : coins arrondis 31" o:spid="_x0000_s1040" style="position:absolute;left:232;top:-232;width:360000;height:360463;rotation:45;visibility:visible;mso-wrap-style:square;v-text-anchor:middle" arcsize="10923f" o:gfxdata="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" fillcolor="#4472c4 [3204]" strokecolor="#1f3763 [1604]" strokeweight="1pt">
+                    <v:stroke joinstyle="miter"/>
+                    <v:path arrowok="t"/>
+                    <o:lock v:ext="edit" aspectratio="t"/>
+                  </v:roundrect>
+                  <v:shape id="Image 45" o:spid="_x0000_s1041" type="#_x0000_t75" style="position:absolute;left:15867;top:18982;width:323694;height:323850;visibility:visible;mso-wrap-style:square" o:gfxdata="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">
+                    <v:imagedata r:id="rId28" o:title=""/>
+                  </v:shape>
+                </v:group>
+                <v:group id="Logo GitHub" o:spid="_x0000_s1042" style="position:absolute;top:50182;width:4311;height:4312" coordsize="431800,431800" o:gfxdata="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">
+                  <v:roundrect id="Rectangle : coins arrondis 32" o:spid="_x0000_s1043" style="position:absolute;left:35649;top:35649;width:359410;height:360045;rotation:45;visibility:visible;mso-wrap-style:square;v-text-anchor:middle" arcsize="10923f" o:gfxdata="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" fillcolor="#4472c4 [3204]" strokecolor="#1f3763 [1604]" strokeweight="1pt">
+                    <v:stroke joinstyle="miter"/>
+                    <v:path arrowok="t"/>
+                    <o:lock v:ext="edit" aspectratio="t"/>
+                  </v:roundrect>
+                  <v:shape id="Image 46" o:spid="_x0000_s1044" type="#_x0000_t75" style="position:absolute;width:431800;height:431800;visibility:visible;mso-wrap-style:square" o:gfxdata="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">
+                    <v:imagedata r:id="rId29" o:title=""/>
+                  </v:shape>
+                </v:group>
+                <v:group id="UnityPro" o:spid="_x0000_s1045" style="position:absolute;left:335;top:60884;width:3594;height:3588" coordorigin="35331,35967" coordsize="360045,359410" o:gfxdata="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">
+                  <v:roundrect id="Rectangle : coins arrondis 34" o:spid="_x0000_s1046" style="position:absolute;left:35649;top:35649;width:359410;height:360045;rotation:45;visibility:visible;mso-wrap-style:square;v-text-anchor:middle" arcsize="10923f" o:gfxdata="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" fillcolor="#4472c4 [3204]" strokecolor="#1f3763 [1604]" strokeweight="1pt">
+                    <v:stroke joinstyle="miter"/>
+                    <v:path arrowok="t"/>
+                    <o:lock v:ext="edit" aspectratio="t"/>
+                  </v:roundrect>
+                  <v:shape id="Image 35" o:spid="_x0000_s1047" type="#_x0000_t75" style="position:absolute;left:68496;top:42570;width:292720;height:347788;visibility:visible;mso-wrap-style:square" o:preferrelative="f" o:gfxdata="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">
+                    <v:imagedata r:id="rId30" o:title=""/>
+                  </v:shape>
+                </v:group>
+                <v:group id="Step7" o:spid="_x0000_s1048" style="position:absolute;left:335;top:70979;width:3594;height:3587" coordorigin="35331,35967" coordsize="360045,359410" o:gfxdata="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">
+                  <v:roundrect id="Rectangle : coins arrondis 37" o:spid="_x0000_s1049" style="position:absolute;left:35649;top:35649;width:359410;height:360045;rotation:45;visibility:visible;mso-wrap-style:square;v-text-anchor:middle" arcsize="10923f" o:gfxdata="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" fillcolor="#4472c4 [3204]" strokecolor="#1f3763 [1604]" strokeweight="1pt">
+                    <v:stroke joinstyle="miter"/>
+                    <v:path arrowok="t"/>
+                    <o:lock v:ext="edit" aspectratio="t"/>
+                  </v:roundrect>
+                  <v:shape id="Image 38" o:spid="_x0000_s1050" type="#_x0000_t75" style="position:absolute;left:42968;top:43937;width:324033;height:324034;visibility:visible;mso-wrap-style:square" o:preferrelative="f" o:gfxdata="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">
+                    <v:imagedata r:id="rId31" o:title=""/>
+                  </v:shape>
+                </v:group>
+                <v:group id="TIAPortal" o:spid="_x0000_s1051" style="position:absolute;left:335;top:80983;width:3594;height:3587" coordorigin="35331,35967" coordsize="360045,359410" o:gfxdata="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">
+                  <v:roundrect id="Rectangle : coins arrondis 42" o:spid="_x0000_s1052" style="position:absolute;left:35649;top:35649;width:359410;height:360045;rotation:45;visibility:visible;mso-wrap-style:square;v-text-anchor:middle" arcsize="10923f" o:gfxdata="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" fillcolor="#4472c4 [3204]" strokecolor="#1f3763 [1604]" strokeweight="1pt">
+                    <v:stroke joinstyle="miter"/>
+                    <v:path arrowok="t"/>
+                    <o:lock v:ext="edit" aspectratio="t"/>
+                  </v:roundrect>
+                  <v:shape id="Image 55" o:spid="_x0000_s1053" type="#_x0000_t75" style="position:absolute;left:98255;top:99551;width:234024;height:232498;visibility:visible;mso-wrap-style:square" o:preferrelative="f" o:gfxdata="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">
+                    <v:imagedata r:id="rId32" o:title=""/>
+                  </v:shape>
+                </v:group>
+              </v:group>
+            </w:pict>
+          </mc:Fallback>
+        </mc:AlternateContent>
+      </w:r>
+      <w:r>
+        <w:rPr>
+          <w:noProof/>
+          <w:lang w:eastAsia="fr-FR"/>
+        </w:rPr>
+        <mc:AlternateContent>
+          <mc:Choice Requires="wpg">
+            <w:drawing>
+              <wp:anchor distT="0" distB="0" distL="114300" distR="114300" simplePos="0" relativeHeight="251701759" behindDoc="0" locked="0" layoutInCell="1" allowOverlap="1" wp14:anchorId="4FFCE116" wp14:editId="398CE718">
                 <wp:simplePos x="0" y="0"/>
                 <wp:positionH relativeFrom="column">
                   <wp:posOffset>1243330</wp:posOffset>
@@ -188,39 +1525,7 @@
                                   <w:rFonts w:cs="Segoe UI"/>
                                   <w:szCs w:val="20"/>
                                 </w:rPr>
-                                <w:t xml:space="preserve">, </w:t>
-                              </w:r>
-                              <w:proofErr w:type="spellStart"/>
-                              <w:r>
-                                <w:rPr>
-                                  <w:rFonts w:cs="Segoe UI"/>
-                                  <w:szCs w:val="20"/>
-                                </w:rPr>
-                                <w:t>Bootstrap</w:t>
-                              </w:r>
-                              <w:proofErr w:type="spellEnd"/>
-                              <w:r>
-                                <w:rPr>
-                                  <w:rFonts w:cs="Segoe UI"/>
-                                  <w:szCs w:val="20"/>
-                                </w:rPr>
-                                <w:t xml:space="preserve">), </w:t>
-                              </w:r>
-                              <w:proofErr w:type="spellStart"/>
-                              <w:r>
-                                <w:rPr>
-                                  <w:rFonts w:cs="Segoe UI"/>
-                                  <w:szCs w:val="20"/>
-                                </w:rPr>
-                                <w:t>Javascript</w:t>
-                              </w:r>
-                              <w:proofErr w:type="spellEnd"/>
-                              <w:r>
-                                <w:rPr>
-                                  <w:rFonts w:cs="Segoe UI"/>
-                                  <w:szCs w:val="20"/>
-                                </w:rPr>
-                                <w:t>, Réseau et Machines Virtuelle.</w:t>
+                                <w:t>, Bootstrap), Javascript, Réseau et Machines Virtuelle.</w:t>
                               </w:r>
                             </w:p>
                             <w:p>
@@ -336,7 +1641,7 @@
                                   <w:szCs w:val="20"/>
                                 </w:rPr>
                               </w:pPr>
-                              <w:hyperlink r:id="rId5" w:history="1">
+                              <w:hyperlink r:id="rId33" w:history="1">
                                 <w:r>
                                   <w:rPr>
                                     <w:rStyle w:val="Lienhypertexte"/>
@@ -605,18 +1910,8 @@
                                   <w:color w:val="2F5496" w:themeColor="accent1" w:themeShade="BF"/>
                                   <w:szCs w:val="20"/>
                                 </w:rPr>
-                                <w:t xml:space="preserve">« De Fils en Récup » à </w:t>
-                              </w:r>
-                              <w:proofErr w:type="spellStart"/>
-                              <w:r>
-                                <w:rPr>
-                                  <w:rFonts w:cs="Segoe UI"/>
-                                  <w:color w:val="2F5496" w:themeColor="accent1" w:themeShade="BF"/>
-                                  <w:szCs w:val="20"/>
-                                </w:rPr>
-                                <w:t>Esquelbecq</w:t>
-                              </w:r>
-                              <w:proofErr w:type="spellEnd"/>
+                                <w:t>« De Fils en Récup » à Esquelbecq</w:t>
+                              </w:r>
                               <w:r>
                                 <w:rPr>
                                   <w:rFonts w:cs="Segoe UI"/>
@@ -914,7 +2209,7 @@
           </mc:Choice>
           <mc:Fallback>
             <w:pict>
-              <v:group w14:anchorId="4FFCE116" id="Expériences Pro" o:spid="_x0000_s1026" style="position:absolute;margin-left:97.9pt;margin-top:178.9pt;width:355.3pt;height:419.25pt;z-index:251701759;mso-height-relative:margin" coordorigin=",-6858" coordsize="45134,53254" o:gfxdata="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">
+              <v:group w14:anchorId="4FFCE116" id="Expériences Pro" o:spid="_x0000_s1026" style="position:absolute;margin-left:97.9pt;margin-top:178.9pt;width:355.3pt;height:419.25pt;z-index:251701759;mso-height-relative:margin" coordorigin=",-6858" coordsize="45134,53254" o:gfxdata="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">
                 <v:shapetype id="_x0000_t202" coordsize="21600,21600" o:spt="202" path="m,l,21600r21600,l21600,xe">
                   <v:stroke joinstyle="miter"/>
                   <v:path gradientshapeok="t" o:connecttype="rect"/>
@@ -1051,39 +2346,7 @@
                             <w:rFonts w:cs="Segoe UI"/>
                             <w:szCs w:val="20"/>
                           </w:rPr>
-                          <w:t xml:space="preserve">, </w:t>
-                        </w:r>
-                        <w:proofErr w:type="spellStart"/>
-                        <w:r>
-                          <w:rPr>
-                            <w:rFonts w:cs="Segoe UI"/>
-                            <w:szCs w:val="20"/>
-                          </w:rPr>
-                          <w:t>Bootstrap</w:t>
-                        </w:r>
-                        <w:proofErr w:type="spellEnd"/>
-                        <w:r>
-                          <w:rPr>
-                            <w:rFonts w:cs="Segoe UI"/>
-                            <w:szCs w:val="20"/>
-                          </w:rPr>
-                          <w:t xml:space="preserve">), </w:t>
-                        </w:r>
-                        <w:proofErr w:type="spellStart"/>
-                        <w:r>
-                          <w:rPr>
-                            <w:rFonts w:cs="Segoe UI"/>
-                            <w:szCs w:val="20"/>
-                          </w:rPr>
-                          <w:t>Javascript</w:t>
-                        </w:r>
-                        <w:proofErr w:type="spellEnd"/>
-                        <w:r>
-                          <w:rPr>
-                            <w:rFonts w:cs="Segoe UI"/>
-                            <w:szCs w:val="20"/>
-                          </w:rPr>
-                          <w:t>, Réseau et Machines Virtuelle.</w:t>
+                          <w:t>, Bootstrap), Javascript, Réseau et Machines Virtuelle.</w:t>
                         </w:r>
                       </w:p>
                       <w:p>
@@ -1199,7 +2462,7 @@
                             <w:szCs w:val="20"/>
                           </w:rPr>
                         </w:pPr>
-                        <w:hyperlink r:id="rId6" w:history="1">
+                        <w:hyperlink r:id="rId34" w:history="1">
                           <w:r>
                             <w:rPr>
                               <w:rStyle w:val="Lienhypertexte"/>
@@ -1468,18 +2731,8 @@
                             <w:color w:val="2F5496" w:themeColor="accent1" w:themeShade="BF"/>
                             <w:szCs w:val="20"/>
                           </w:rPr>
-                          <w:t xml:space="preserve">« De Fils en Récup » à </w:t>
-                        </w:r>
-                        <w:proofErr w:type="spellStart"/>
-                        <w:r>
-                          <w:rPr>
-                            <w:rFonts w:cs="Segoe UI"/>
-                            <w:color w:val="2F5496" w:themeColor="accent1" w:themeShade="BF"/>
-                            <w:szCs w:val="20"/>
-                          </w:rPr>
-                          <w:t>Esquelbecq</w:t>
-                        </w:r>
-                        <w:proofErr w:type="spellEnd"/>
+                          <w:t>« De Fils en Récup » à Esquelbecq</w:t>
+                        </w:r>
                         <w:r>
                           <w:rPr>
                             <w:rFonts w:cs="Segoe UI"/>
@@ -1680,7 +2933,7 @@
         <mc:AlternateContent>
           <mc:Choice Requires="wpg">
             <w:drawing>
-              <wp:anchor distT="0" distB="0" distL="114300" distR="114300" simplePos="0" relativeHeight="251700735" behindDoc="0" locked="0" layoutInCell="1" allowOverlap="1" wp14:anchorId="3CE68D89" wp14:editId="5712AB83">
+              <wp:anchor distT="0" distB="0" distL="114300" distR="114300" simplePos="0" relativeHeight="251700735" behindDoc="0" locked="0" layoutInCell="1" allowOverlap="1" wp14:anchorId="3CE68D89" wp14:editId="6D8A59A9">
                 <wp:simplePos x="0" y="0"/>
                 <wp:positionH relativeFrom="column">
                   <wp:posOffset>1249680</wp:posOffset>
@@ -2122,7 +3375,7 @@
           </mc:Choice>
           <mc:Fallback>
             <w:pict>
-              <v:group w14:anchorId="3CE68D89" id="Études et diplômes" o:spid="_x0000_s1031" style="position:absolute;margin-left:98.4pt;margin-top:607.9pt;width:354.55pt;height:132.85pt;z-index:251700735" coordorigin=",3810" coordsize="45040,16874" o:gfxdata="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">
+              <v:group w14:anchorId="3CE68D89" id="Études et diplômes" o:spid="_x0000_s1031" style="position:absolute;margin-left:98.4pt;margin-top:607.9pt;width:354.55pt;height:132.85pt;z-index:251700735" coordorigin=",3810" coordsize="45040,16874" o:gfxdata="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">
                 <v:group id="Groupe 21" o:spid="_x0000_s1032" style="position:absolute;left:16236;top:3810;width:28804;height:4013" coordorigin="-2900,3810" coordsize="32344,4013" o:gfxdata="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">
                   <v:shape id="Rectangle : avec coins arrondis en diagonale 22" o:spid="_x0000_s1033" style="position:absolute;left:-2900;top:3815;width:32343;height:4009;visibility:visible;mso-wrap-style:square;v-text-anchor:middle" coordsize="3234396,400833" o:gfxdata="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" path="m66807,l3234396,r,l3234396,334026v,36896,-29911,66807,-66807,66807l,400833r,l,66807c,29911,29911,,66807,xe" fillcolor="#2a4a85 [2148]" stroked="f">
                     <v:fill color2="#8eaadb [1940]" rotate="t" angle="180" colors="0 #2a4b86;31457f #4a76c6;1 #8faadc" focus="100%" type="gradient"/>
@@ -2426,7 +3679,7 @@
         <mc:AlternateContent>
           <mc:Choice Requires="wpg">
             <w:drawing>
-              <wp:anchor distT="0" distB="0" distL="114300" distR="114300" simplePos="0" relativeHeight="251702783" behindDoc="0" locked="0" layoutInCell="1" allowOverlap="1" wp14:anchorId="38E498E0" wp14:editId="001B6F20">
+              <wp:anchor distT="0" distB="0" distL="114300" distR="114300" simplePos="0" relativeHeight="251702783" behindDoc="0" locked="0" layoutInCell="1" allowOverlap="1" wp14:anchorId="38E498E0" wp14:editId="6F9E8F58">
                 <wp:simplePos x="0" y="0"/>
                 <wp:positionH relativeFrom="column">
                   <wp:posOffset>1256030</wp:posOffset>
@@ -2678,15 +3931,7 @@
                                 <w:rPr>
                                   <w:rFonts w:cs="Segoe UI"/>
                                 </w:rPr>
-                                <w:t>Pr</w:t>
-                              </w:r>
-                              <w:bookmarkStart w:id="0" w:name="_GoBack"/>
-                              <w:bookmarkEnd w:id="0"/>
-                              <w:r>
-                                <w:rPr>
-                                  <w:rFonts w:cs="Segoe UI"/>
-                                </w:rPr>
-                                <w:t xml:space="preserve">ogrammation en </w:t>
+                                <w:t xml:space="preserve">Programmation en </w:t>
                               </w:r>
                               <w:proofErr w:type="spellStart"/>
                               <w:r>
@@ -2702,21 +3947,7 @@
                                 <w:rPr>
                                   <w:rFonts w:cs="Segoe UI"/>
                                 </w:rPr>
-                                <w:t xml:space="preserve"> (HTML, </w:t>
-                              </w:r>
-                              <w:proofErr w:type="spellStart"/>
-                              <w:r>
-                                <w:rPr>
-                                  <w:rFonts w:cs="Segoe UI"/>
-                                </w:rPr>
-                                <w:t>Javascript</w:t>
-                              </w:r>
-                              <w:proofErr w:type="spellEnd"/>
-                              <w:r>
-                                <w:rPr>
-                                  <w:rFonts w:cs="Segoe UI"/>
-                                </w:rPr>
-                                <w:t xml:space="preserve">, CSS, Framework, …), </w:t>
+                                <w:t xml:space="preserve"> (HTML, Javascript, CSS, Framework, …), </w:t>
                               </w:r>
                               <w:proofErr w:type="spellStart"/>
                               <w:r>
@@ -3018,7 +4249,7 @@
           </mc:Choice>
           <mc:Fallback>
             <w:pict>
-              <v:group w14:anchorId="38E498E0" id="Compétences" o:spid="_x0000_s1036" style="position:absolute;margin-left:98.9pt;margin-top:11.65pt;width:354.3pt;height:163.5pt;z-index:251702783" coordorigin=",-3333" coordsize="44996,20764" o:gfxdata="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">
+              <v:group w14:anchorId="38E498E0" id="Compétences" o:spid="_x0000_s1036" style="position:absolute;margin-left:98.9pt;margin-top:11.65pt;width:354.3pt;height:163.5pt;z-index:251702783" coordorigin=",-3333" coordsize="44996,20764" o:gfxdata="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">
                 <v:shape id="Comp Automatisme" o:spid="_x0000_s1037" type="#_x0000_t202" style="position:absolute;top:9239;width:44996;height:8191;visibility:visible;mso-wrap-style:square;v-text-anchor:top" o:gfxdata="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" filled="f" stroked="f">
                   <v:textbox>
                     <w:txbxContent>
@@ -3203,15 +4434,7 @@
                           <w:rPr>
                             <w:rFonts w:cs="Segoe UI"/>
                           </w:rPr>
-                          <w:t>Pr</w:t>
-                        </w:r>
-                        <w:bookmarkStart w:id="1" w:name="_GoBack"/>
-                        <w:bookmarkEnd w:id="1"/>
-                        <w:r>
-                          <w:rPr>
-                            <w:rFonts w:cs="Segoe UI"/>
-                          </w:rPr>
-                          <w:t xml:space="preserve">ogrammation en </w:t>
+                          <w:t xml:space="preserve">Programmation en </w:t>
                         </w:r>
                         <w:proofErr w:type="spellStart"/>
                         <w:r>
@@ -3227,21 +4450,7 @@
                           <w:rPr>
                             <w:rFonts w:cs="Segoe UI"/>
                           </w:rPr>
-                          <w:t xml:space="preserve"> (HTML, </w:t>
-                        </w:r>
-                        <w:proofErr w:type="spellStart"/>
-                        <w:r>
-                          <w:rPr>
-                            <w:rFonts w:cs="Segoe UI"/>
-                          </w:rPr>
-                          <w:t>Javascript</w:t>
-                        </w:r>
-                        <w:proofErr w:type="spellEnd"/>
-                        <w:r>
-                          <w:rPr>
-                            <w:rFonts w:cs="Segoe UI"/>
-                          </w:rPr>
-                          <w:t xml:space="preserve">, CSS, Framework, …), </w:t>
+                          <w:t xml:space="preserve"> (HTML, Javascript, CSS, Framework, …), </w:t>
                         </w:r>
                         <w:proofErr w:type="spellStart"/>
                         <w:r>
@@ -3449,7 +4658,7 @@
         <mc:AlternateContent>
           <mc:Choice Requires="wps">
             <w:drawing>
-              <wp:anchor distT="0" distB="0" distL="114300" distR="114300" simplePos="0" relativeHeight="251623935" behindDoc="0" locked="0" layoutInCell="1" allowOverlap="1" wp14:anchorId="432260C4" wp14:editId="00E24008">
+              <wp:anchor distT="0" distB="0" distL="114300" distR="114300" simplePos="0" relativeHeight="251622911" behindDoc="0" locked="0" layoutInCell="1" allowOverlap="1" wp14:anchorId="432260C4" wp14:editId="30EE12FD">
                 <wp:simplePos x="0" y="0"/>
                 <wp:positionH relativeFrom="column">
                   <wp:posOffset>2317115</wp:posOffset>
@@ -3523,7 +4732,7 @@
           </mc:Choice>
           <mc:Fallback>
             <w:pict>
-              <v:shape w14:anchorId="432260C4" id="Titre" o:spid="_x0000_s1042" type="#_x0000_t202" style="position:absolute;margin-left:182.45pt;margin-top:-80.85pt;width:331.6pt;height:67.8pt;z-index:251623935;visibility:visible;mso-wrap-style:square;mso-width-percent:0;mso-height-percent:0;mso-wrap-distance-left:9pt;mso-wrap-distance-top:0;mso-wrap-distance-right:9pt;mso-wrap-distance-bottom:0;mso-position-horizontal:absolute;mso-position-horizontal-relative:text;mso-position-vertical:absolute;mso-position-vertical-relative:text;mso-width-percent:0;mso-height-percent:0;mso-width-relative:margin;mso-height-relative:margin;v-text-anchor:middle" o:gfxdata="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" filled="f" stroked="f" strokeweight=".5pt">
+              <v:shape w14:anchorId="432260C4" id="Titre" o:spid="_x0000_s1042" type="#_x0000_t202" style="position:absolute;margin-left:182.45pt;margin-top:-80.85pt;width:331.6pt;height:67.8pt;z-index:251622911;visibility:visible;mso-wrap-style:square;mso-width-percent:0;mso-height-percent:0;mso-wrap-distance-left:9pt;mso-wrap-distance-top:0;mso-wrap-distance-right:9pt;mso-wrap-distance-bottom:0;mso-position-horizontal:absolute;mso-position-horizontal-relative:text;mso-position-vertical:absolute;mso-position-vertical-relative:text;mso-width-percent:0;mso-height-percent:0;mso-width-relative:margin;mso-height-relative:margin;v-text-anchor:middle" o:gfxdata="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" filled="f" stroked="f" strokeweight=".5pt">
                 <v:textbox>
                   <w:txbxContent>
                     <w:p>
@@ -3561,7 +4770,7 @@
         <mc:AlternateContent>
           <mc:Choice Requires="wpg">
             <w:drawing>
-              <wp:anchor distT="0" distB="0" distL="114300" distR="114300" simplePos="0" relativeHeight="251627520" behindDoc="0" locked="0" layoutInCell="1" allowOverlap="1" wp14:anchorId="06976E8C" wp14:editId="02BF27F6">
+              <wp:anchor distT="0" distB="0" distL="114300" distR="114300" simplePos="0" relativeHeight="251626496" behindDoc="0" locked="0" layoutInCell="1" allowOverlap="1" wp14:anchorId="06976E8C" wp14:editId="385B3CAB">
                 <wp:simplePos x="0" y="0"/>
                 <wp:positionH relativeFrom="page">
                   <wp:align>left</wp:align>
@@ -3722,7 +4931,7 @@
           </mc:Choice>
           <mc:Fallback>
             <w:pict>
-              <v:group w14:anchorId="239938D6" id="Footer" o:spid="_x0000_s1026" style="position:absolute;margin-left:0;margin-top:730.15pt;width:595.3pt;height:40.9pt;flip:y;z-index:251627520;mso-position-horizontal:left;mso-position-horizontal-relative:page;mso-width-relative:margin;mso-height-relative:margin" coordorigin="-943,-23" coordsize="77210,8977" o:gfxdata="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">
+              <v:group w14:anchorId="5C54C356" id="Footer" o:spid="_x0000_s1026" style="position:absolute;margin-left:0;margin-top:730.15pt;width:595.3pt;height:40.9pt;flip:y;z-index:251626496;mso-position-horizontal:left;mso-position-horizontal-relative:page;mso-width-relative:margin;mso-height-relative:margin" coordorigin="-943,-23" coordsize="77210,8977" o:gfxdata="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">
                 <v:shapetype id="_x0000_t5" coordsize="21600,21600" o:spt="5" adj="10800" path="m@0,l,21600r21600,xe">
                   <v:stroke joinstyle="miter"/>
                   <v:formulas>
@@ -3755,7 +4964,7 @@
         <mc:AlternateContent>
           <mc:Choice Requires="wpg">
             <w:drawing>
-              <wp:anchor distT="0" distB="0" distL="114300" distR="114300" simplePos="0" relativeHeight="251620352" behindDoc="0" locked="0" layoutInCell="1" allowOverlap="1" wp14:anchorId="65723183" wp14:editId="7A6CAC8E">
+              <wp:anchor distT="0" distB="0" distL="114300" distR="114300" simplePos="0" relativeHeight="251619328" behindDoc="0" locked="0" layoutInCell="1" allowOverlap="1" wp14:anchorId="65723183" wp14:editId="1F332DE9">
                 <wp:simplePos x="0" y="0"/>
                 <wp:positionH relativeFrom="page">
                   <wp:align>left</wp:align>
@@ -3914,7 +5123,7 @@
           </mc:Choice>
           <mc:Fallback>
             <w:pict>
-              <v:group w14:anchorId="463B4A75" id="Header" o:spid="_x0000_s1026" style="position:absolute;margin-left:0;margin-top:-70.85pt;width:595.25pt;height:79.5pt;flip:x;z-index:251620352;mso-position-horizontal:left;mso-position-horizontal-relative:page;mso-width-relative:margin;mso-height-relative:margin" coordorigin="-358,-14" coordsize="77205,8992" o:gfxdata="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">
+              <v:group w14:anchorId="1DCC6E3D" id="Header" o:spid="_x0000_s1026" style="position:absolute;margin-left:0;margin-top:-70.85pt;width:595.25pt;height:79.5pt;flip:x;z-index:251619328;mso-position-horizontal:left;mso-position-horizontal-relative:page;mso-width-relative:margin;mso-height-relative:margin" coordorigin="-358,-14" coordsize="77205,8992" o:gfxdata="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">
                 <v:shape id="Triangle isocèle 2" o:spid="_x0000_s1027" type="#_x0000_t5" style="position:absolute;left:-356;top:-14;width:77203;height:8977;flip:x y;visibility:visible;mso-wrap-style:square;v-text-anchor:middle" o:gfxdata="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" adj="0" fillcolor="#2a69a2" stroked="f">
                   <v:fill color2="#9cc2e5 [1944]" rotate="t" angle="180" colors="0 #2a69a2;31457f #609ed6;1 #9dc3e6" focus="100%" type="gradient"/>
                 </v:shape>
@@ -3935,7 +5144,7 @@
         <mc:AlternateContent>
           <mc:Choice Requires="wpg">
             <w:drawing>
-              <wp:anchor distT="0" distB="0" distL="114300" distR="114300" simplePos="0" relativeHeight="251712512" behindDoc="0" locked="0" layoutInCell="1" allowOverlap="1" wp14:anchorId="343A4E47" wp14:editId="3624C506">
+              <wp:anchor distT="0" distB="0" distL="114300" distR="114300" simplePos="0" relativeHeight="251712512" behindDoc="0" locked="0" layoutInCell="1" allowOverlap="1" wp14:anchorId="343A4E47" wp14:editId="0975098E">
                 <wp:simplePos x="0" y="0"/>
                 <wp:positionH relativeFrom="column">
                   <wp:posOffset>-899795</wp:posOffset>
@@ -4306,7 +5515,7 @@
                                   <w:szCs w:val="20"/>
                                 </w:rPr>
                               </w:pPr>
-                              <w:hyperlink r:id="rId7" w:history="1">
+                              <w:hyperlink r:id="rId35" w:history="1">
                                 <w:r>
                                   <w:rPr>
                                     <w:rStyle w:val="Lienhypertexte"/>
@@ -4401,7 +5610,7 @@
                                   <w:szCs w:val="20"/>
                                 </w:rPr>
                               </w:pPr>
-                              <w:hyperlink r:id="rId8" w:history="1">
+                              <w:hyperlink r:id="rId36" w:history="1">
                                 <w:r>
                                   <w:rPr>
                                     <w:rStyle w:val="Lienhypertexte"/>
@@ -4533,7 +5742,7 @@
           </mc:Choice>
           <mc:Fallback>
             <w:pict>
-              <v:group w14:anchorId="343A4E47" id="Bande Gauche" o:spid="_x0000_s1043" style="position:absolute;margin-left:-70.85pt;margin-top:21.4pt;width:170.05pt;height:694.3pt;z-index:251712512;mso-height-relative:margin" coordorigin="" coordsize="21600,88176" o:gfxdata="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">
+              <v:group w14:anchorId="343A4E47" id="Bande Gauche" o:spid="_x0000_s1043" style="position:absolute;margin-left:-70.85pt;margin-top:21.4pt;width:170.05pt;height:694.3pt;z-index:251712512;mso-height-relative:margin" coordorigin="" coordsize="21600,88176" o:gfxdata="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">
                 <v:shape id="Loisirs" o:spid="_x0000_s1044" type="#_x0000_t202" style="position:absolute;top:75742;width:21596;height:12434;visibility:visible;mso-wrap-style:square;v-text-anchor:middle" o:gfxdata="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" filled="f" stroked="f" strokeweight=".5pt">
                   <v:textbox>
                     <w:txbxContent>
@@ -4781,7 +5990,7 @@
                             <w:szCs w:val="20"/>
                           </w:rPr>
                         </w:pPr>
-                        <w:hyperlink r:id="rId9" w:history="1">
+                        <w:hyperlink r:id="rId37" w:history="1">
                           <w:r>
                             <w:rPr>
                               <w:rStyle w:val="Lienhypertexte"/>
@@ -4855,7 +6064,7 @@
                             <w:szCs w:val="20"/>
                           </w:rPr>
                         </w:pPr>
-                        <w:hyperlink r:id="rId10" w:history="1">
+                        <w:hyperlink r:id="rId38" w:history="1">
                           <w:r>
                             <w:rPr>
                               <w:rStyle w:val="Lienhypertexte"/>
@@ -4983,7 +6192,7 @@
         <mc:AlternateContent>
           <mc:Choice Requires="wpg">
             <w:drawing>
-              <wp:anchor distT="0" distB="0" distL="457200" distR="457200" simplePos="0" relativeHeight="251619327" behindDoc="0" locked="0" layoutInCell="1" allowOverlap="1" wp14:anchorId="5F64B8FA" wp14:editId="3BA74508">
+              <wp:anchor distT="0" distB="0" distL="457200" distR="457200" simplePos="0" relativeHeight="251618303" behindDoc="0" locked="0" layoutInCell="1" allowOverlap="1" wp14:anchorId="5F64B8FA" wp14:editId="69FC521E">
                 <wp:simplePos x="0" y="0"/>
                 <wp:positionH relativeFrom="page">
                   <wp:posOffset>-9525</wp:posOffset>
@@ -6143,7 +7352,7 @@
                                   <w:lang w:eastAsia="fr-FR"/>
                                 </w:rPr>
                               </w:pPr>
-                              <w:hyperlink r:id="rId11" w:history="1">
+                              <w:hyperlink r:id="rId39" w:history="1">
                                 <w:r>
                                   <w:rPr>
                                     <w:rStyle w:val="Lienhypertexte"/>
@@ -6219,7 +7428,7 @@
                                   <w:lang w:eastAsia="fr-FR"/>
                                 </w:rPr>
                               </w:pPr>
-                              <w:hyperlink r:id="rId12" w:history="1">
+                              <w:hyperlink r:id="rId40" w:history="1">
                                 <w:r>
                                   <w:rPr>
                                     <w:rStyle w:val="Lienhypertexte"/>
@@ -6666,7 +7875,7 @@
           </mc:Choice>
           <mc:Fallback>
             <w:pict>
-              <v:group w14:anchorId="5F64B8FA" id="Déco Barre Gauche" o:spid="_x0000_s1050" style="position:absolute;margin-left:-.75pt;margin-top:-70.85pt;width:184.25pt;height:842.65pt;z-index:251619327;mso-wrap-distance-left:36pt;mso-wrap-distance-right:36pt;mso-position-horizontal-relative:page;mso-position-vertical-relative:margin;mso-width-relative:margin;mso-height-relative:margin" coordorigin="-41,-85" coordsize="23468,82381" o:gfxdata="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">
+              <v:group w14:anchorId="5F64B8FA" id="Déco Barre Gauche" o:spid="_x0000_s1050" style="position:absolute;margin-left:-.75pt;margin-top:-70.85pt;width:184.25pt;height:842.65pt;z-index:251618303;mso-wrap-distance-left:36pt;mso-wrap-distance-right:36pt;mso-position-horizontal-relative:page;mso-position-vertical-relative:margin;mso-width-relative:margin;mso-height-relative:margin" coordorigin="-41,-85" coordsize="23468,82381" o:gfxdata="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">
                 <v:group id="Groupe 87" o:spid="_x0000_s1051" style="position:absolute;left:-41;width:21642;height:82296" coordorigin="-41" coordsize="21642,82296" o:gfxdata="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">
                   <v:group id="Groupe 68" o:spid="_x0000_s1052" style="position:absolute;left:-41;top:47150;width:21642;height:27719" coordorigin="-5280,10098" coordsize="21642,27718" o:gfxdata="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">
                     <v:shape id="Forme libre 91" o:spid="_x0000_s1053" style="position:absolute;left:-5280;top:10098;width:21642;height:22122;visibility:visible;mso-wrap-style:square;v-text-anchor:top" coordsize="1075,1085" o:gfxdata="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" path="m1075,9r,-9l,1075r,5l,1085,1075,9xe" fillcolor="#4472c4 [3204]" stroked="f">
@@ -6888,7 +8097,7 @@
                             <w:lang w:eastAsia="fr-FR"/>
                           </w:rPr>
                         </w:pPr>
-                        <w:hyperlink r:id="rId13" w:history="1">
+                        <w:hyperlink r:id="rId41" w:history="1">
                           <w:r>
                             <w:rPr>
                               <w:rStyle w:val="Lienhypertexte"/>
@@ -6964,7 +8173,7 @@
                             <w:lang w:eastAsia="fr-FR"/>
                           </w:rPr>
                         </w:pPr>
-                        <w:hyperlink r:id="rId14" w:history="1">
+                        <w:hyperlink r:id="rId42" w:history="1">
                           <w:r>
                             <w:rPr>
                               <w:rStyle w:val="Lienhypertexte"/>
@@ -7397,1203 +8606,6 @@
           </mc:Fallback>
         </mc:AlternateContent>
       </w:r>
-      <w:r>
-        <w:rPr>
-          <w:noProof/>
-          <w:lang w:eastAsia="fr-FR"/>
-        </w:rPr>
-        <mc:AlternateContent>
-          <mc:Choice Requires="wpg">
-            <w:drawing>
-              <wp:anchor distT="0" distB="0" distL="114300" distR="114300" simplePos="0" relativeHeight="251699262" behindDoc="0" locked="0" layoutInCell="1" allowOverlap="1" wp14:anchorId="56A5342D" wp14:editId="1B10132F">
-                <wp:simplePos x="0" y="0"/>
-                <wp:positionH relativeFrom="column">
-                  <wp:posOffset>6074410</wp:posOffset>
-                </wp:positionH>
-                <wp:positionV relativeFrom="paragraph">
-                  <wp:posOffset>8333740</wp:posOffset>
-                </wp:positionV>
-                <wp:extent cx="360008" cy="359337"/>
-                <wp:effectExtent l="76200" t="76200" r="59690" b="60325"/>
-                <wp:wrapNone/>
-                <wp:docPr id="41" name="TIAPortal"/>
-                <wp:cNvGraphicFramePr/>
-                <a:graphic xmlns:a="http://schemas.openxmlformats.org/drawingml/2006/main">
-                  <a:graphicData uri="http://schemas.microsoft.com/office/word/2010/wordprocessingGroup">
-                    <wpg:wgp>
-                      <wpg:cNvGrpSpPr/>
-                      <wpg:grpSpPr>
-                        <a:xfrm>
-                          <a:off x="0" y="0"/>
-                          <a:ext cx="360008" cy="359337"/>
-                          <a:chOff x="35331" y="35967"/>
-                          <a:chExt cx="360045" cy="359410"/>
-                        </a:xfrm>
-                      </wpg:grpSpPr>
-                      <wps:wsp>
-                        <wps:cNvPr id="42" name="Rectangle : coins arrondis 42"/>
-                        <wps:cNvSpPr>
-                          <a:spLocks noChangeAspect="1"/>
-                        </wps:cNvSpPr>
-                        <wps:spPr>
-                          <a:xfrm rot="2700000">
-                            <a:off x="35649" y="35649"/>
-                            <a:ext cx="359410" cy="360045"/>
-                          </a:xfrm>
-                          <a:prstGeom prst="roundRect">
-                            <a:avLst/>
-                          </a:prstGeom>
-                        </wps:spPr>
-                        <wps:style>
-                          <a:lnRef idx="2">
-                            <a:schemeClr val="accent1">
-                              <a:shade val="50000"/>
-                            </a:schemeClr>
-                          </a:lnRef>
-                          <a:fillRef idx="1">
-                            <a:schemeClr val="accent1"/>
-                          </a:fillRef>
-                          <a:effectRef idx="0">
-                            <a:schemeClr val="accent1"/>
-                          </a:effectRef>
-                          <a:fontRef idx="minor">
-                            <a:schemeClr val="lt1"/>
-                          </a:fontRef>
-                        </wps:style>
-                        <wps:bodyPr rot="0" spcFirstLastPara="0" vertOverflow="overflow" horzOverflow="overflow" vert="horz" wrap="square" lIns="91440" tIns="45720" rIns="91440" bIns="45720" numCol="1" spcCol="0" rtlCol="0" fromWordArt="0" anchor="ctr" anchorCtr="0" forceAA="0" compatLnSpc="1">
-                          <a:prstTxWarp prst="textNoShape">
-                            <a:avLst/>
-                          </a:prstTxWarp>
-                          <a:noAutofit/>
-                        </wps:bodyPr>
-                      </wps:wsp>
-                      <pic:pic xmlns:pic="http://schemas.openxmlformats.org/drawingml/2006/picture">
-                        <pic:nvPicPr>
-                          <pic:cNvPr id="55" name="Image 55"/>
-                          <pic:cNvPicPr preferRelativeResize="0">
-                            <a:picLocks noChangeAspect="1"/>
-                          </pic:cNvPicPr>
-                        </pic:nvPicPr>
-                        <pic:blipFill>
-                          <a:blip r:embed="rId15" cstate="print">
-                            <a:extLst>
-                              <a:ext uri="{28A0092B-C50C-407E-A947-70E740481C1C}">
-                                <a14:useLocalDpi xmlns:a14="http://schemas.microsoft.com/office/drawing/2010/main" val="0"/>
-                              </a:ext>
-                            </a:extLst>
-                          </a:blip>
-                          <a:srcRect/>
-                          <a:stretch/>
-                        </pic:blipFill>
-                        <pic:spPr>
-                          <a:xfrm>
-                            <a:off x="98255" y="99551"/>
-                            <a:ext cx="234024" cy="232498"/>
-                          </a:xfrm>
-                          <a:prstGeom prst="rect">
-                            <a:avLst/>
-                          </a:prstGeom>
-                        </pic:spPr>
-                      </pic:pic>
-                    </wpg:wgp>
-                  </a:graphicData>
-                </a:graphic>
-                <wp14:sizeRelH relativeFrom="margin">
-                  <wp14:pctWidth>0</wp14:pctWidth>
-                </wp14:sizeRelH>
-                <wp14:sizeRelV relativeFrom="margin">
-                  <wp14:pctHeight>0</wp14:pctHeight>
-                </wp14:sizeRelV>
-              </wp:anchor>
-            </w:drawing>
-          </mc:Choice>
-          <mc:Fallback>
-            <w:pict>
-              <v:group w14:anchorId="08B0D7F3" id="TIAPortal" o:spid="_x0000_s1026" style="position:absolute;margin-left:478.3pt;margin-top:656.2pt;width:28.35pt;height:28.3pt;z-index:251699262;mso-width-relative:margin;mso-height-relative:margin" coordorigin="35331,35967" coordsize="360045,359410" o:gfxdata="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">
-                <v:roundrect id="Rectangle : coins arrondis 42" o:spid="_x0000_s1027" style="position:absolute;left:35649;top:35649;width:359410;height:360045;rotation:45;visibility:visible;mso-wrap-style:square;v-text-anchor:middle" arcsize="10923f" o:gfxdata="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" fillcolor="#4472c4 [3204]" strokecolor="#1f3763 [1604]" strokeweight="1pt">
-                  <v:stroke joinstyle="miter"/>
-                  <v:path arrowok="t"/>
-                  <o:lock v:ext="edit" aspectratio="t"/>
-                </v:roundrect>
-                <v:shapetype id="_x0000_t75" coordsize="21600,21600" o:spt="75" o:preferrelative="t" path="m@4@5l@4@11@9@11@9@5xe" filled="f" stroked="f">
-                  <v:stroke joinstyle="miter"/>
-                  <v:formulas>
-                    <v:f eqn="if lineDrawn pixelLineWidth 0"/>
-                    <v:f eqn="sum @0 1 0"/>
-                    <v:f eqn="sum 0 0 @1"/>
-                    <v:f eqn="prod @2 1 2"/>
-                    <v:f eqn="prod @3 21600 pixelWidth"/>
-                    <v:f eqn="prod @3 21600 pixelHeight"/>
-                    <v:f eqn="sum @0 0 1"/>
-                    <v:f eqn="prod @6 1 2"/>
-                    <v:f eqn="prod @7 21600 pixelWidth"/>
-                    <v:f eqn="sum @8 21600 0"/>
-                    <v:f eqn="prod @7 21600 pixelHeight"/>
-                    <v:f eqn="sum @10 21600 0"/>
-                  </v:formulas>
-                  <v:path o:extrusionok="f" gradientshapeok="t" o:connecttype="rect"/>
-                  <o:lock v:ext="edit" aspectratio="t"/>
-                </v:shapetype>
-                <v:shape id="Image 55" o:spid="_x0000_s1028" type="#_x0000_t75" style="position:absolute;left:98255;top:99551;width:234024;height:232498;visibility:visible;mso-wrap-style:square" o:preferrelative="f" o:gfxdata="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">
-                  <v:imagedata r:id="rId16" o:title=""/>
-                  <v:path arrowok="t"/>
-                </v:shape>
-              </v:group>
-            </w:pict>
-          </mc:Fallback>
-        </mc:AlternateContent>
-      </w:r>
-      <w:r>
-        <w:rPr>
-          <w:noProof/>
-          <w:lang w:eastAsia="fr-FR"/>
-        </w:rPr>
-        <mc:AlternateContent>
-          <mc:Choice Requires="wpg">
-            <w:drawing>
-              <wp:anchor distT="0" distB="0" distL="114300" distR="114300" simplePos="0" relativeHeight="251698814" behindDoc="0" locked="0" layoutInCell="1" allowOverlap="1" wp14:anchorId="79869B88" wp14:editId="52BCAC4B">
-                <wp:simplePos x="0" y="0"/>
-                <wp:positionH relativeFrom="column">
-                  <wp:posOffset>6073140</wp:posOffset>
-                </wp:positionH>
-                <wp:positionV relativeFrom="paragraph">
-                  <wp:posOffset>7385050</wp:posOffset>
-                </wp:positionV>
-                <wp:extent cx="360008" cy="359337"/>
-                <wp:effectExtent l="76200" t="76200" r="59690" b="60325"/>
-                <wp:wrapNone/>
-                <wp:docPr id="36" name="Step7"/>
-                <wp:cNvGraphicFramePr/>
-                <a:graphic xmlns:a="http://schemas.openxmlformats.org/drawingml/2006/main">
-                  <a:graphicData uri="http://schemas.microsoft.com/office/word/2010/wordprocessingGroup">
-                    <wpg:wgp>
-                      <wpg:cNvGrpSpPr/>
-                      <wpg:grpSpPr>
-                        <a:xfrm>
-                          <a:off x="0" y="0"/>
-                          <a:ext cx="360008" cy="359337"/>
-                          <a:chOff x="35331" y="35967"/>
-                          <a:chExt cx="360045" cy="359410"/>
-                        </a:xfrm>
-                      </wpg:grpSpPr>
-                      <wps:wsp>
-                        <wps:cNvPr id="37" name="Rectangle : coins arrondis 37"/>
-                        <wps:cNvSpPr>
-                          <a:spLocks noChangeAspect="1"/>
-                        </wps:cNvSpPr>
-                        <wps:spPr>
-                          <a:xfrm rot="2700000">
-                            <a:off x="35649" y="35649"/>
-                            <a:ext cx="359410" cy="360045"/>
-                          </a:xfrm>
-                          <a:prstGeom prst="roundRect">
-                            <a:avLst/>
-                          </a:prstGeom>
-                        </wps:spPr>
-                        <wps:style>
-                          <a:lnRef idx="2">
-                            <a:schemeClr val="accent1">
-                              <a:shade val="50000"/>
-                            </a:schemeClr>
-                          </a:lnRef>
-                          <a:fillRef idx="1">
-                            <a:schemeClr val="accent1"/>
-                          </a:fillRef>
-                          <a:effectRef idx="0">
-                            <a:schemeClr val="accent1"/>
-                          </a:effectRef>
-                          <a:fontRef idx="minor">
-                            <a:schemeClr val="lt1"/>
-                          </a:fontRef>
-                        </wps:style>
-                        <wps:bodyPr rot="0" spcFirstLastPara="0" vertOverflow="overflow" horzOverflow="overflow" vert="horz" wrap="square" lIns="91440" tIns="45720" rIns="91440" bIns="45720" numCol="1" spcCol="0" rtlCol="0" fromWordArt="0" anchor="ctr" anchorCtr="0" forceAA="0" compatLnSpc="1">
-                          <a:prstTxWarp prst="textNoShape">
-                            <a:avLst/>
-                          </a:prstTxWarp>
-                          <a:noAutofit/>
-                        </wps:bodyPr>
-                      </wps:wsp>
-                      <pic:pic xmlns:pic="http://schemas.openxmlformats.org/drawingml/2006/picture">
-                        <pic:nvPicPr>
-                          <pic:cNvPr id="38" name="Image 38"/>
-                          <pic:cNvPicPr preferRelativeResize="0">
-                            <a:picLocks noChangeAspect="1"/>
-                          </pic:cNvPicPr>
-                        </pic:nvPicPr>
-                        <pic:blipFill>
-                          <a:blip r:embed="rId17" cstate="print">
-                            <a:extLst>
-                              <a:ext uri="{28A0092B-C50C-407E-A947-70E740481C1C}">
-                                <a14:useLocalDpi xmlns:a14="http://schemas.microsoft.com/office/drawing/2010/main" val="0"/>
-                              </a:ext>
-                            </a:extLst>
-                          </a:blip>
-                          <a:srcRect/>
-                          <a:stretch/>
-                        </pic:blipFill>
-                        <pic:spPr>
-                          <a:xfrm>
-                            <a:off x="42968" y="43922"/>
-                            <a:ext cx="324033" cy="324066"/>
-                          </a:xfrm>
-                          <a:prstGeom prst="rect">
-                            <a:avLst/>
-                          </a:prstGeom>
-                        </pic:spPr>
-                      </pic:pic>
-                    </wpg:wgp>
-                  </a:graphicData>
-                </a:graphic>
-                <wp14:sizeRelH relativeFrom="margin">
-                  <wp14:pctWidth>0</wp14:pctWidth>
-                </wp14:sizeRelH>
-                <wp14:sizeRelV relativeFrom="margin">
-                  <wp14:pctHeight>0</wp14:pctHeight>
-                </wp14:sizeRelV>
-              </wp:anchor>
-            </w:drawing>
-          </mc:Choice>
-          <mc:Fallback>
-            <w:pict>
-              <v:group w14:anchorId="2931F2D6" id="Step7" o:spid="_x0000_s1026" style="position:absolute;margin-left:478.2pt;margin-top:581.5pt;width:28.35pt;height:28.3pt;z-index:251698814;mso-width-relative:margin;mso-height-relative:margin" coordorigin="35331,35967" coordsize="360045,359410" o:gfxdata="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">
-                <v:roundrect id="Rectangle : coins arrondis 37" o:spid="_x0000_s1027" style="position:absolute;left:35649;top:35649;width:359410;height:360045;rotation:45;visibility:visible;mso-wrap-style:square;v-text-anchor:middle" arcsize="10923f" o:gfxdata="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" fillcolor="#4472c4 [3204]" strokecolor="#1f3763 [1604]" strokeweight="1pt">
-                  <v:stroke joinstyle="miter"/>
-                  <v:path arrowok="t"/>
-                  <o:lock v:ext="edit" aspectratio="t"/>
-                </v:roundrect>
-                <v:shape id="Image 38" o:spid="_x0000_s1028" type="#_x0000_t75" style="position:absolute;left:42968;top:43922;width:324033;height:324066;visibility:visible;mso-wrap-style:square" o:preferrelative="f" o:gfxdata="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">
-                  <v:imagedata r:id="rId18" o:title=""/>
-                  <v:path arrowok="t"/>
-                </v:shape>
-              </v:group>
-            </w:pict>
-          </mc:Fallback>
-        </mc:AlternateContent>
-      </w:r>
-      <w:r>
-        <w:rPr>
-          <w:noProof/>
-          <w:lang w:eastAsia="fr-FR"/>
-        </w:rPr>
-        <mc:AlternateContent>
-          <mc:Choice Requires="wpg">
-            <w:drawing>
-              <wp:anchor distT="0" distB="0" distL="114300" distR="114300" simplePos="0" relativeHeight="251697919" behindDoc="0" locked="0" layoutInCell="1" allowOverlap="1" wp14:anchorId="51C4CF45" wp14:editId="2B2A9842">
-                <wp:simplePos x="0" y="0"/>
-                <wp:positionH relativeFrom="column">
-                  <wp:posOffset>6073775</wp:posOffset>
-                </wp:positionH>
-                <wp:positionV relativeFrom="paragraph">
-                  <wp:posOffset>6430645</wp:posOffset>
-                </wp:positionV>
-                <wp:extent cx="360008" cy="359337"/>
-                <wp:effectExtent l="76200" t="76200" r="59690" b="60325"/>
-                <wp:wrapNone/>
-                <wp:docPr id="33" name="UnityPro"/>
-                <wp:cNvGraphicFramePr/>
-                <a:graphic xmlns:a="http://schemas.openxmlformats.org/drawingml/2006/main">
-                  <a:graphicData uri="http://schemas.microsoft.com/office/word/2010/wordprocessingGroup">
-                    <wpg:wgp>
-                      <wpg:cNvGrpSpPr/>
-                      <wpg:grpSpPr>
-                        <a:xfrm>
-                          <a:off x="0" y="0"/>
-                          <a:ext cx="360008" cy="359337"/>
-                          <a:chOff x="35331" y="35967"/>
-                          <a:chExt cx="360045" cy="359410"/>
-                        </a:xfrm>
-                      </wpg:grpSpPr>
-                      <wps:wsp>
-                        <wps:cNvPr id="34" name="Rectangle : coins arrondis 34"/>
-                        <wps:cNvSpPr>
-                          <a:spLocks noChangeAspect="1"/>
-                        </wps:cNvSpPr>
-                        <wps:spPr>
-                          <a:xfrm rot="2700000">
-                            <a:off x="35649" y="35649"/>
-                            <a:ext cx="359410" cy="360045"/>
-                          </a:xfrm>
-                          <a:prstGeom prst="roundRect">
-                            <a:avLst/>
-                          </a:prstGeom>
-                        </wps:spPr>
-                        <wps:style>
-                          <a:lnRef idx="2">
-                            <a:schemeClr val="accent1">
-                              <a:shade val="50000"/>
-                            </a:schemeClr>
-                          </a:lnRef>
-                          <a:fillRef idx="1">
-                            <a:schemeClr val="accent1"/>
-                          </a:fillRef>
-                          <a:effectRef idx="0">
-                            <a:schemeClr val="accent1"/>
-                          </a:effectRef>
-                          <a:fontRef idx="minor">
-                            <a:schemeClr val="lt1"/>
-                          </a:fontRef>
-                        </wps:style>
-                        <wps:bodyPr rot="0" spcFirstLastPara="0" vertOverflow="overflow" horzOverflow="overflow" vert="horz" wrap="square" lIns="91440" tIns="45720" rIns="91440" bIns="45720" numCol="1" spcCol="0" rtlCol="0" fromWordArt="0" anchor="ctr" anchorCtr="0" forceAA="0" compatLnSpc="1">
-                          <a:prstTxWarp prst="textNoShape">
-                            <a:avLst/>
-                          </a:prstTxWarp>
-                          <a:noAutofit/>
-                        </wps:bodyPr>
-                      </wps:wsp>
-                      <pic:pic xmlns:pic="http://schemas.openxmlformats.org/drawingml/2006/picture">
-                        <pic:nvPicPr>
-                          <pic:cNvPr id="35" name="Image 35"/>
-                          <pic:cNvPicPr preferRelativeResize="0">
-                            <a:picLocks noChangeAspect="1"/>
-                          </pic:cNvPicPr>
-                        </pic:nvPicPr>
-                        <pic:blipFill>
-                          <a:blip r:embed="rId19" cstate="print">
-                            <a:extLst>
-                              <a:ext uri="{28A0092B-C50C-407E-A947-70E740481C1C}">
-                                <a14:useLocalDpi xmlns:a14="http://schemas.microsoft.com/office/drawing/2010/main" val="0"/>
-                              </a:ext>
-                            </a:extLst>
-                          </a:blip>
-                          <a:stretch/>
-                        </pic:blipFill>
-                        <pic:spPr>
-                          <a:xfrm>
-                            <a:off x="68407" y="42570"/>
-                            <a:ext cx="292900" cy="347788"/>
-                          </a:xfrm>
-                          <a:prstGeom prst="rect">
-                            <a:avLst/>
-                          </a:prstGeom>
-                        </pic:spPr>
-                      </pic:pic>
-                    </wpg:wgp>
-                  </a:graphicData>
-                </a:graphic>
-                <wp14:sizeRelH relativeFrom="margin">
-                  <wp14:pctWidth>0</wp14:pctWidth>
-                </wp14:sizeRelH>
-                <wp14:sizeRelV relativeFrom="margin">
-                  <wp14:pctHeight>0</wp14:pctHeight>
-                </wp14:sizeRelV>
-              </wp:anchor>
-            </w:drawing>
-          </mc:Choice>
-          <mc:Fallback>
-            <w:pict>
-              <v:group w14:anchorId="6EBF7D7A" id="UnityPro" o:spid="_x0000_s1026" style="position:absolute;margin-left:478.25pt;margin-top:506.35pt;width:28.35pt;height:28.3pt;z-index:251697919;mso-width-relative:margin;mso-height-relative:margin" coordorigin="35331,35967" coordsize="360045,359410" o:gfxdata="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">
-                <v:roundrect id="Rectangle : coins arrondis 34" o:spid="_x0000_s1027" style="position:absolute;left:35649;top:35649;width:359410;height:360045;rotation:45;visibility:visible;mso-wrap-style:square;v-text-anchor:middle" arcsize="10923f" o:gfxdata="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" fillcolor="#4472c4 [3204]" strokecolor="#1f3763 [1604]" strokeweight="1pt">
-                  <v:stroke joinstyle="miter"/>
-                  <v:path arrowok="t"/>
-                  <o:lock v:ext="edit" aspectratio="t"/>
-                </v:roundrect>
-                <v:shape id="Image 35" o:spid="_x0000_s1028" type="#_x0000_t75" style="position:absolute;left:68407;top:42570;width:292900;height:347788;visibility:visible;mso-wrap-style:square" o:preferrelative="f" o:gfxdata="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">
-                  <v:imagedata r:id="rId20" o:title=""/>
-                  <v:path arrowok="t"/>
-                </v:shape>
-              </v:group>
-            </w:pict>
-          </mc:Fallback>
-        </mc:AlternateContent>
-      </w:r>
-      <w:r>
-        <w:rPr>
-          <w:noProof/>
-          <w:lang w:eastAsia="fr-FR"/>
-        </w:rPr>
-        <mc:AlternateContent>
-          <mc:Choice Requires="wpg">
-            <w:drawing>
-              <wp:anchor distT="0" distB="0" distL="114300" distR="114300" simplePos="0" relativeHeight="251696128" behindDoc="0" locked="0" layoutInCell="1" allowOverlap="1" wp14:anchorId="6C78468D" wp14:editId="1C1FDBBE">
-                <wp:simplePos x="0" y="0"/>
-                <wp:positionH relativeFrom="column">
-                  <wp:posOffset>6028055</wp:posOffset>
-                </wp:positionH>
-                <wp:positionV relativeFrom="paragraph">
-                  <wp:posOffset>5413375</wp:posOffset>
-                </wp:positionV>
-                <wp:extent cx="431756" cy="431711"/>
-                <wp:effectExtent l="38100" t="38100" r="26035" b="26035"/>
-                <wp:wrapNone/>
-                <wp:docPr id="52" name="Logo GitHub"/>
-                <wp:cNvGraphicFramePr/>
-                <a:graphic xmlns:a="http://schemas.openxmlformats.org/drawingml/2006/main">
-                  <a:graphicData uri="http://schemas.microsoft.com/office/word/2010/wordprocessingGroup">
-                    <wpg:wgp>
-                      <wpg:cNvGrpSpPr/>
-                      <wpg:grpSpPr>
-                        <a:xfrm>
-                          <a:off x="0" y="0"/>
-                          <a:ext cx="431756" cy="431711"/>
-                          <a:chOff x="0" y="0"/>
-                          <a:chExt cx="431800" cy="431800"/>
-                        </a:xfrm>
-                      </wpg:grpSpPr>
-                      <wps:wsp>
-                        <wps:cNvPr id="32" name="Rectangle : coins arrondis 32"/>
-                        <wps:cNvSpPr>
-                          <a:spLocks noChangeAspect="1"/>
-                        </wps:cNvSpPr>
-                        <wps:spPr>
-                          <a:xfrm rot="2700000">
-                            <a:off x="35649" y="35649"/>
-                            <a:ext cx="359410" cy="360045"/>
-                          </a:xfrm>
-                          <a:prstGeom prst="roundRect">
-                            <a:avLst/>
-                          </a:prstGeom>
-                        </wps:spPr>
-                        <wps:style>
-                          <a:lnRef idx="2">
-                            <a:schemeClr val="accent1">
-                              <a:shade val="50000"/>
-                            </a:schemeClr>
-                          </a:lnRef>
-                          <a:fillRef idx="1">
-                            <a:schemeClr val="accent1"/>
-                          </a:fillRef>
-                          <a:effectRef idx="0">
-                            <a:schemeClr val="accent1"/>
-                          </a:effectRef>
-                          <a:fontRef idx="minor">
-                            <a:schemeClr val="lt1"/>
-                          </a:fontRef>
-                        </wps:style>
-                        <wps:bodyPr rot="0" spcFirstLastPara="0" vertOverflow="overflow" horzOverflow="overflow" vert="horz" wrap="square" lIns="91440" tIns="45720" rIns="91440" bIns="45720" numCol="1" spcCol="0" rtlCol="0" fromWordArt="0" anchor="ctr" anchorCtr="0" forceAA="0" compatLnSpc="1">
-                          <a:prstTxWarp prst="textNoShape">
-                            <a:avLst/>
-                          </a:prstTxWarp>
-                          <a:noAutofit/>
-                        </wps:bodyPr>
-                      </wps:wsp>
-                      <pic:pic xmlns:pic="http://schemas.openxmlformats.org/drawingml/2006/picture">
-                        <pic:nvPicPr>
-                          <pic:cNvPr id="46" name="Image 46"/>
-                          <pic:cNvPicPr>
-                            <a:picLocks noChangeAspect="1"/>
-                          </pic:cNvPicPr>
-                        </pic:nvPicPr>
-                        <pic:blipFill rotWithShape="1">
-                          <a:blip r:embed="rId21" cstate="print">
-                            <a:extLst>
-                              <a:ext uri="{28A0092B-C50C-407E-A947-70E740481C1C}">
-                                <a14:useLocalDpi xmlns:a14="http://schemas.microsoft.com/office/drawing/2010/main" val="0"/>
-                              </a:ext>
-                            </a:extLst>
-                          </a:blip>
-                          <a:srcRect l="-4545" t="-4545" r="-4545" b="-4545"/>
-                          <a:stretch/>
-                        </pic:blipFill>
-                        <pic:spPr>
-                          <a:xfrm>
-                            <a:off x="0" y="0"/>
-                            <a:ext cx="431800" cy="431800"/>
-                          </a:xfrm>
-                          <a:prstGeom prst="rect">
-                            <a:avLst/>
-                          </a:prstGeom>
-                        </pic:spPr>
-                      </pic:pic>
-                    </wpg:wgp>
-                  </a:graphicData>
-                </a:graphic>
-              </wp:anchor>
-            </w:drawing>
-          </mc:Choice>
-          <mc:Fallback>
-            <w:pict>
-              <v:group w14:anchorId="6BEC9407" id="Logo GitHub" o:spid="_x0000_s1026" style="position:absolute;margin-left:474.65pt;margin-top:426.25pt;width:34pt;height:34pt;z-index:251696128" coordsize="431800,431800" o:gfxdata="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">
-                <v:roundrect id="Rectangle : coins arrondis 32" o:spid="_x0000_s1027" style="position:absolute;left:35649;top:35649;width:359410;height:360045;rotation:45;visibility:visible;mso-wrap-style:square;v-text-anchor:middle" arcsize="10923f" o:gfxdata="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" fillcolor="#4472c4 [3204]" strokecolor="#1f3763 [1604]" strokeweight="1pt">
-                  <v:stroke joinstyle="miter"/>
-                  <v:path arrowok="t"/>
-                  <o:lock v:ext="edit" aspectratio="t"/>
-                </v:roundrect>
-                <v:shape id="Image 46" o:spid="_x0000_s1028" type="#_x0000_t75" style="position:absolute;width:431800;height:431800;visibility:visible;mso-wrap-style:square" o:gfxdata="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">
-                  <v:imagedata r:id="rId22" o:title="" croptop="-2979f" cropbottom="-2979f" cropleft="-2979f" cropright="-2979f"/>
-                  <v:path arrowok="t"/>
-                </v:shape>
-              </v:group>
-            </w:pict>
-          </mc:Fallback>
-        </mc:AlternateContent>
-      </w:r>
-      <w:r>
-        <w:rPr>
-          <w:noProof/>
-          <w:lang w:eastAsia="fr-FR"/>
-        </w:rPr>
-        <mc:AlternateContent>
-          <mc:Choice Requires="wpg">
-            <w:drawing>
-              <wp:anchor distT="0" distB="0" distL="114300" distR="114300" simplePos="0" relativeHeight="251695104" behindDoc="0" locked="0" layoutInCell="1" allowOverlap="1" wp14:anchorId="05A28C5E" wp14:editId="0D3DD19B">
-                <wp:simplePos x="0" y="0"/>
-                <wp:positionH relativeFrom="column">
-                  <wp:posOffset>6071870</wp:posOffset>
-                </wp:positionH>
-                <wp:positionV relativeFrom="paragraph">
-                  <wp:posOffset>4465320</wp:posOffset>
-                </wp:positionV>
-                <wp:extent cx="360427" cy="359926"/>
-                <wp:effectExtent l="76200" t="76200" r="59055" b="59690"/>
-                <wp:wrapNone/>
-                <wp:docPr id="51" name="Logo PHP"/>
-                <wp:cNvGraphicFramePr/>
-                <a:graphic xmlns:a="http://schemas.openxmlformats.org/drawingml/2006/main">
-                  <a:graphicData uri="http://schemas.microsoft.com/office/word/2010/wordprocessingGroup">
-                    <wpg:wgp>
-                      <wpg:cNvGrpSpPr/>
-                      <wpg:grpSpPr>
-                        <a:xfrm>
-                          <a:off x="0" y="0"/>
-                          <a:ext cx="360427" cy="359926"/>
-                          <a:chOff x="0" y="0"/>
-                          <a:chExt cx="360463" cy="360000"/>
-                        </a:xfrm>
-                      </wpg:grpSpPr>
-                      <wps:wsp>
-                        <wps:cNvPr id="31" name="Rectangle : coins arrondis 31"/>
-                        <wps:cNvSpPr>
-                          <a:spLocks noChangeAspect="1"/>
-                        </wps:cNvSpPr>
-                        <wps:spPr>
-                          <a:xfrm rot="2700000">
-                            <a:off x="232" y="-232"/>
-                            <a:ext cx="360000" cy="360463"/>
-                          </a:xfrm>
-                          <a:prstGeom prst="roundRect">
-                            <a:avLst/>
-                          </a:prstGeom>
-                        </wps:spPr>
-                        <wps:style>
-                          <a:lnRef idx="2">
-                            <a:schemeClr val="accent1">
-                              <a:shade val="50000"/>
-                            </a:schemeClr>
-                          </a:lnRef>
-                          <a:fillRef idx="1">
-                            <a:schemeClr val="accent1"/>
-                          </a:fillRef>
-                          <a:effectRef idx="0">
-                            <a:schemeClr val="accent1"/>
-                          </a:effectRef>
-                          <a:fontRef idx="minor">
-                            <a:schemeClr val="lt1"/>
-                          </a:fontRef>
-                        </wps:style>
-                        <wps:bodyPr rot="0" spcFirstLastPara="0" vertOverflow="overflow" horzOverflow="overflow" vert="horz" wrap="square" lIns="91440" tIns="45720" rIns="91440" bIns="45720" numCol="1" spcCol="0" rtlCol="0" fromWordArt="0" anchor="ctr" anchorCtr="0" forceAA="0" compatLnSpc="1">
-                          <a:prstTxWarp prst="textNoShape">
-                            <a:avLst/>
-                          </a:prstTxWarp>
-                          <a:noAutofit/>
-                        </wps:bodyPr>
-                      </wps:wsp>
-                      <pic:pic xmlns:pic="http://schemas.openxmlformats.org/drawingml/2006/picture">
-                        <pic:nvPicPr>
-                          <pic:cNvPr id="45" name="Image 45"/>
-                          <pic:cNvPicPr>
-                            <a:picLocks noChangeAspect="1"/>
-                          </pic:cNvPicPr>
-                        </pic:nvPicPr>
-                        <pic:blipFill>
-                          <a:blip r:embed="rId23" cstate="print">
-                            <a:extLst>
-                              <a:ext uri="{28A0092B-C50C-407E-A947-70E740481C1C}">
-                                <a14:useLocalDpi xmlns:a14="http://schemas.microsoft.com/office/drawing/2010/main" val="0"/>
-                              </a:ext>
-                            </a:extLst>
-                          </a:blip>
-                          <a:stretch>
-                            <a:fillRect/>
-                          </a:stretch>
-                        </pic:blipFill>
-                        <pic:spPr>
-                          <a:xfrm>
-                            <a:off x="15790" y="18982"/>
-                            <a:ext cx="323850" cy="323850"/>
-                          </a:xfrm>
-                          <a:prstGeom prst="rect">
-                            <a:avLst/>
-                          </a:prstGeom>
-                        </pic:spPr>
-                      </pic:pic>
-                    </wpg:wgp>
-                  </a:graphicData>
-                </a:graphic>
-              </wp:anchor>
-            </w:drawing>
-          </mc:Choice>
-          <mc:Fallback>
-            <w:pict>
-              <v:group w14:anchorId="067C775A" id="Logo PHP" o:spid="_x0000_s1026" style="position:absolute;margin-left:478.1pt;margin-top:351.6pt;width:28.4pt;height:28.35pt;z-index:251695104" coordsize="360463,360000" o:gfxdata="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">
-                <v:roundrect id="Rectangle : coins arrondis 31" o:spid="_x0000_s1027" style="position:absolute;left:232;top:-232;width:360000;height:360463;rotation:45;visibility:visible;mso-wrap-style:square;v-text-anchor:middle" arcsize="10923f" o:gfxdata="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" fillcolor="#4472c4 [3204]" strokecolor="#1f3763 [1604]" strokeweight="1pt">
-                  <v:stroke joinstyle="miter"/>
-                  <v:path arrowok="t"/>
-                  <o:lock v:ext="edit" aspectratio="t"/>
-                </v:roundrect>
-                <v:shape id="Image 45" o:spid="_x0000_s1028" type="#_x0000_t75" style="position:absolute;left:15790;top:18982;width:323850;height:323850;visibility:visible;mso-wrap-style:square" o:gfxdata="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">
-                  <v:imagedata r:id="rId24" o:title=""/>
-                  <v:path arrowok="t"/>
-                </v:shape>
-              </v:group>
-            </w:pict>
-          </mc:Fallback>
-        </mc:AlternateContent>
-      </w:r>
-      <w:r>
-        <w:rPr>
-          <w:noProof/>
-          <w:lang w:eastAsia="fr-FR"/>
-        </w:rPr>
-        <mc:AlternateContent>
-          <mc:Choice Requires="wpg">
-            <w:drawing>
-              <wp:anchor distT="0" distB="0" distL="114300" distR="114300" simplePos="0" relativeHeight="251694080" behindDoc="0" locked="0" layoutInCell="1" allowOverlap="1" wp14:anchorId="0AF8E237" wp14:editId="179EE906">
-                <wp:simplePos x="0" y="0"/>
-                <wp:positionH relativeFrom="column">
-                  <wp:posOffset>6064885</wp:posOffset>
-                </wp:positionH>
-                <wp:positionV relativeFrom="paragraph">
-                  <wp:posOffset>3515360</wp:posOffset>
-                </wp:positionV>
-                <wp:extent cx="360427" cy="359926"/>
-                <wp:effectExtent l="76200" t="76200" r="59055" b="59690"/>
-                <wp:wrapNone/>
-                <wp:docPr id="50" name="Logo SQL"/>
-                <wp:cNvGraphicFramePr/>
-                <a:graphic xmlns:a="http://schemas.openxmlformats.org/drawingml/2006/main">
-                  <a:graphicData uri="http://schemas.microsoft.com/office/word/2010/wordprocessingGroup">
-                    <wpg:wgp>
-                      <wpg:cNvGrpSpPr/>
-                      <wpg:grpSpPr>
-                        <a:xfrm>
-                          <a:off x="0" y="0"/>
-                          <a:ext cx="360427" cy="359926"/>
-                          <a:chOff x="0" y="0"/>
-                          <a:chExt cx="360463" cy="360000"/>
-                        </a:xfrm>
-                      </wpg:grpSpPr>
-                      <wps:wsp>
-                        <wps:cNvPr id="30" name="Rectangle : coins arrondis 30"/>
-                        <wps:cNvSpPr>
-                          <a:spLocks noChangeAspect="1"/>
-                        </wps:cNvSpPr>
-                        <wps:spPr>
-                          <a:xfrm rot="2700000">
-                            <a:off x="232" y="-232"/>
-                            <a:ext cx="360000" cy="360463"/>
-                          </a:xfrm>
-                          <a:prstGeom prst="roundRect">
-                            <a:avLst/>
-                          </a:prstGeom>
-                        </wps:spPr>
-                        <wps:style>
-                          <a:lnRef idx="2">
-                            <a:schemeClr val="accent1">
-                              <a:shade val="50000"/>
-                            </a:schemeClr>
-                          </a:lnRef>
-                          <a:fillRef idx="1">
-                            <a:schemeClr val="accent1"/>
-                          </a:fillRef>
-                          <a:effectRef idx="0">
-                            <a:schemeClr val="accent1"/>
-                          </a:effectRef>
-                          <a:fontRef idx="minor">
-                            <a:schemeClr val="lt1"/>
-                          </a:fontRef>
-                        </wps:style>
-                        <wps:bodyPr rot="0" spcFirstLastPara="0" vertOverflow="overflow" horzOverflow="overflow" vert="horz" wrap="square" lIns="91440" tIns="45720" rIns="91440" bIns="45720" numCol="1" spcCol="0" rtlCol="0" fromWordArt="0" anchor="ctr" anchorCtr="0" forceAA="0" compatLnSpc="1">
-                          <a:prstTxWarp prst="textNoShape">
-                            <a:avLst/>
-                          </a:prstTxWarp>
-                          <a:noAutofit/>
-                        </wps:bodyPr>
-                      </wps:wsp>
-                      <pic:pic xmlns:pic="http://schemas.openxmlformats.org/drawingml/2006/picture">
-                        <pic:nvPicPr>
-                          <pic:cNvPr id="44" name="Image 44"/>
-                          <pic:cNvPicPr>
-                            <a:picLocks noChangeAspect="1"/>
-                          </pic:cNvPicPr>
-                        </pic:nvPicPr>
-                        <pic:blipFill>
-                          <a:blip r:embed="rId25" cstate="print">
-                            <a:extLst>
-                              <a:ext uri="{28A0092B-C50C-407E-A947-70E740481C1C}">
-                                <a14:useLocalDpi xmlns:a14="http://schemas.microsoft.com/office/drawing/2010/main" val="0"/>
-                              </a:ext>
-                            </a:extLst>
-                          </a:blip>
-                          <a:stretch>
-                            <a:fillRect/>
-                          </a:stretch>
-                        </pic:blipFill>
-                        <pic:spPr>
-                          <a:xfrm>
-                            <a:off x="19447" y="18982"/>
-                            <a:ext cx="323850" cy="323850"/>
-                          </a:xfrm>
-                          <a:prstGeom prst="rect">
-                            <a:avLst/>
-                          </a:prstGeom>
-                        </pic:spPr>
-                      </pic:pic>
-                    </wpg:wgp>
-                  </a:graphicData>
-                </a:graphic>
-              </wp:anchor>
-            </w:drawing>
-          </mc:Choice>
-          <mc:Fallback>
-            <w:pict>
-              <v:group w14:anchorId="3321B62F" id="Logo SQL" o:spid="_x0000_s1026" style="position:absolute;margin-left:477.55pt;margin-top:276.8pt;width:28.4pt;height:28.35pt;z-index:251694080" coordsize="360463,360000" o:gfxdata="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">
-                <v:roundrect id="Rectangle : coins arrondis 30" o:spid="_x0000_s1027" style="position:absolute;left:232;top:-232;width:360000;height:360463;rotation:45;visibility:visible;mso-wrap-style:square;v-text-anchor:middle" arcsize="10923f" o:gfxdata="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" fillcolor="#4472c4 [3204]" strokecolor="#1f3763 [1604]" strokeweight="1pt">
-                  <v:stroke joinstyle="miter"/>
-                  <v:path arrowok="t"/>
-                  <o:lock v:ext="edit" aspectratio="t"/>
-                </v:roundrect>
-                <v:shape id="Image 44" o:spid="_x0000_s1028" type="#_x0000_t75" style="position:absolute;left:19447;top:18982;width:323850;height:323850;visibility:visible;mso-wrap-style:square" o:gfxdata="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">
-                  <v:imagedata r:id="rId26" o:title=""/>
-                  <v:path arrowok="t"/>
-                </v:shape>
-              </v:group>
-            </w:pict>
-          </mc:Fallback>
-        </mc:AlternateContent>
-      </w:r>
-      <w:r>
-        <w:rPr>
-          <w:noProof/>
-          <w:lang w:eastAsia="fr-FR"/>
-        </w:rPr>
-        <mc:AlternateContent>
-          <mc:Choice Requires="wpg">
-            <w:drawing>
-              <wp:anchor distT="0" distB="0" distL="114300" distR="114300" simplePos="0" relativeHeight="251693056" behindDoc="0" locked="0" layoutInCell="1" allowOverlap="1" wp14:anchorId="191BD41C" wp14:editId="465E4A1F">
-                <wp:simplePos x="0" y="0"/>
-                <wp:positionH relativeFrom="column">
-                  <wp:posOffset>6066155</wp:posOffset>
-                </wp:positionH>
-                <wp:positionV relativeFrom="paragraph">
-                  <wp:posOffset>2569845</wp:posOffset>
-                </wp:positionV>
-                <wp:extent cx="360427" cy="359926"/>
-                <wp:effectExtent l="76200" t="76200" r="59055" b="59690"/>
-                <wp:wrapNone/>
-                <wp:docPr id="49" name="Logo CSS"/>
-                <wp:cNvGraphicFramePr/>
-                <a:graphic xmlns:a="http://schemas.openxmlformats.org/drawingml/2006/main">
-                  <a:graphicData uri="http://schemas.microsoft.com/office/word/2010/wordprocessingGroup">
-                    <wpg:wgp>
-                      <wpg:cNvGrpSpPr/>
-                      <wpg:grpSpPr>
-                        <a:xfrm>
-                          <a:off x="0" y="0"/>
-                          <a:ext cx="360427" cy="359926"/>
-                          <a:chOff x="0" y="0"/>
-                          <a:chExt cx="360463" cy="360000"/>
-                        </a:xfrm>
-                      </wpg:grpSpPr>
-                      <wps:wsp>
-                        <wps:cNvPr id="29" name="Rectangle : coins arrondis 29"/>
-                        <wps:cNvSpPr>
-                          <a:spLocks noChangeAspect="1"/>
-                        </wps:cNvSpPr>
-                        <wps:spPr>
-                          <a:xfrm rot="2700000">
-                            <a:off x="232" y="-232"/>
-                            <a:ext cx="360000" cy="360463"/>
-                          </a:xfrm>
-                          <a:prstGeom prst="roundRect">
-                            <a:avLst/>
-                          </a:prstGeom>
-                        </wps:spPr>
-                        <wps:style>
-                          <a:lnRef idx="2">
-                            <a:schemeClr val="accent1">
-                              <a:shade val="50000"/>
-                            </a:schemeClr>
-                          </a:lnRef>
-                          <a:fillRef idx="1">
-                            <a:schemeClr val="accent1"/>
-                          </a:fillRef>
-                          <a:effectRef idx="0">
-                            <a:schemeClr val="accent1"/>
-                          </a:effectRef>
-                          <a:fontRef idx="minor">
-                            <a:schemeClr val="lt1"/>
-                          </a:fontRef>
-                        </wps:style>
-                        <wps:bodyPr rot="0" spcFirstLastPara="0" vertOverflow="overflow" horzOverflow="overflow" vert="horz" wrap="square" lIns="91440" tIns="45720" rIns="91440" bIns="45720" numCol="1" spcCol="0" rtlCol="0" fromWordArt="0" anchor="ctr" anchorCtr="0" forceAA="0" compatLnSpc="1">
-                          <a:prstTxWarp prst="textNoShape">
-                            <a:avLst/>
-                          </a:prstTxWarp>
-                          <a:noAutofit/>
-                        </wps:bodyPr>
-                      </wps:wsp>
-                      <pic:pic xmlns:pic="http://schemas.openxmlformats.org/drawingml/2006/picture">
-                        <pic:nvPicPr>
-                          <pic:cNvPr id="43" name="Image 43"/>
-                          <pic:cNvPicPr>
-                            <a:picLocks noChangeAspect="1"/>
-                          </pic:cNvPicPr>
-                        </pic:nvPicPr>
-                        <pic:blipFill>
-                          <a:blip r:embed="rId27" cstate="print">
-                            <a:extLst>
-                              <a:ext uri="{28A0092B-C50C-407E-A947-70E740481C1C}">
-                                <a14:useLocalDpi xmlns:a14="http://schemas.microsoft.com/office/drawing/2010/main" val="0"/>
-                              </a:ext>
-                            </a:extLst>
-                          </a:blip>
-                          <a:stretch>
-                            <a:fillRect/>
-                          </a:stretch>
-                        </pic:blipFill>
-                        <pic:spPr>
-                          <a:xfrm>
-                            <a:off x="15790" y="18982"/>
-                            <a:ext cx="323850" cy="323850"/>
-                          </a:xfrm>
-                          <a:prstGeom prst="rect">
-                            <a:avLst/>
-                          </a:prstGeom>
-                        </pic:spPr>
-                      </pic:pic>
-                    </wpg:wgp>
-                  </a:graphicData>
-                </a:graphic>
-              </wp:anchor>
-            </w:drawing>
-          </mc:Choice>
-          <mc:Fallback>
-            <w:pict>
-              <v:group w14:anchorId="44C5336D" id="Logo CSS" o:spid="_x0000_s1026" style="position:absolute;margin-left:477.65pt;margin-top:202.35pt;width:28.4pt;height:28.35pt;z-index:251693056" coordsize="360463,360000" o:gfxdata="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">
-                <v:roundrect id="Rectangle : coins arrondis 29" o:spid="_x0000_s1027" style="position:absolute;left:232;top:-232;width:360000;height:360463;rotation:45;visibility:visible;mso-wrap-style:square;v-text-anchor:middle" arcsize="10923f" o:gfxdata="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" fillcolor="#4472c4 [3204]" strokecolor="#1f3763 [1604]" strokeweight="1pt">
-                  <v:stroke joinstyle="miter"/>
-                  <v:path arrowok="t"/>
-                  <o:lock v:ext="edit" aspectratio="t"/>
-                </v:roundrect>
-                <v:shape id="Image 43" o:spid="_x0000_s1028" type="#_x0000_t75" style="position:absolute;left:15790;top:18982;width:323850;height:323850;visibility:visible;mso-wrap-style:square" o:gfxdata="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">
-                  <v:imagedata r:id="rId28" o:title=""/>
-                  <v:path arrowok="t"/>
-                </v:shape>
-              </v:group>
-            </w:pict>
-          </mc:Fallback>
-        </mc:AlternateContent>
-      </w:r>
-      <w:r>
-        <w:rPr>
-          <w:noProof/>
-          <w:lang w:eastAsia="fr-FR"/>
-        </w:rPr>
-        <mc:AlternateContent>
-          <mc:Choice Requires="wpg">
-            <w:drawing>
-              <wp:anchor distT="0" distB="0" distL="114300" distR="114300" simplePos="0" relativeHeight="251692032" behindDoc="0" locked="0" layoutInCell="1" allowOverlap="1" wp14:anchorId="7A3BA089" wp14:editId="2A4E50EB">
-                <wp:simplePos x="0" y="0"/>
-                <wp:positionH relativeFrom="column">
-                  <wp:posOffset>6072505</wp:posOffset>
-                </wp:positionH>
-                <wp:positionV relativeFrom="paragraph">
-                  <wp:posOffset>1621155</wp:posOffset>
-                </wp:positionV>
-                <wp:extent cx="360427" cy="359926"/>
-                <wp:effectExtent l="76200" t="76200" r="59055" b="59690"/>
-                <wp:wrapNone/>
-                <wp:docPr id="48" name="Logo JS"/>
-                <wp:cNvGraphicFramePr/>
-                <a:graphic xmlns:a="http://schemas.openxmlformats.org/drawingml/2006/main">
-                  <a:graphicData uri="http://schemas.microsoft.com/office/word/2010/wordprocessingGroup">
-                    <wpg:wgp>
-                      <wpg:cNvGrpSpPr/>
-                      <wpg:grpSpPr>
-                        <a:xfrm>
-                          <a:off x="0" y="0"/>
-                          <a:ext cx="360427" cy="359926"/>
-                          <a:chOff x="0" y="0"/>
-                          <a:chExt cx="360463" cy="360000"/>
-                        </a:xfrm>
-                      </wpg:grpSpPr>
-                      <wps:wsp>
-                        <wps:cNvPr id="28" name="Rectangle : coins arrondis 28"/>
-                        <wps:cNvSpPr>
-                          <a:spLocks noChangeAspect="1"/>
-                        </wps:cNvSpPr>
-                        <wps:spPr>
-                          <a:xfrm rot="2700000">
-                            <a:off x="232" y="-232"/>
-                            <a:ext cx="360000" cy="360463"/>
-                          </a:xfrm>
-                          <a:prstGeom prst="roundRect">
-                            <a:avLst/>
-                          </a:prstGeom>
-                        </wps:spPr>
-                        <wps:style>
-                          <a:lnRef idx="2">
-                            <a:schemeClr val="accent1">
-                              <a:shade val="50000"/>
-                            </a:schemeClr>
-                          </a:lnRef>
-                          <a:fillRef idx="1">
-                            <a:schemeClr val="accent1"/>
-                          </a:fillRef>
-                          <a:effectRef idx="0">
-                            <a:schemeClr val="accent1"/>
-                          </a:effectRef>
-                          <a:fontRef idx="minor">
-                            <a:schemeClr val="lt1"/>
-                          </a:fontRef>
-                        </wps:style>
-                        <wps:bodyPr rot="0" spcFirstLastPara="0" vertOverflow="overflow" horzOverflow="overflow" vert="horz" wrap="square" lIns="91440" tIns="45720" rIns="91440" bIns="45720" numCol="1" spcCol="0" rtlCol="0" fromWordArt="0" anchor="ctr" anchorCtr="0" forceAA="0" compatLnSpc="1">
-                          <a:prstTxWarp prst="textNoShape">
-                            <a:avLst/>
-                          </a:prstTxWarp>
-                          <a:noAutofit/>
-                        </wps:bodyPr>
-                      </wps:wsp>
-                      <pic:pic xmlns:pic="http://schemas.openxmlformats.org/drawingml/2006/picture">
-                        <pic:nvPicPr>
-                          <pic:cNvPr id="40" name="Image 40"/>
-                          <pic:cNvPicPr>
-                            <a:picLocks noChangeAspect="1"/>
-                          </pic:cNvPicPr>
-                        </pic:nvPicPr>
-                        <pic:blipFill>
-                          <a:blip r:embed="rId29" cstate="print">
-                            <a:extLst>
-                              <a:ext uri="{28A0092B-C50C-407E-A947-70E740481C1C}">
-                                <a14:useLocalDpi xmlns:a14="http://schemas.microsoft.com/office/drawing/2010/main" val="0"/>
-                              </a:ext>
-                            </a:extLst>
-                          </a:blip>
-                          <a:stretch>
-                            <a:fillRect/>
-                          </a:stretch>
-                        </pic:blipFill>
-                        <pic:spPr>
-                          <a:xfrm>
-                            <a:off x="15790" y="18983"/>
-                            <a:ext cx="323850" cy="323850"/>
-                          </a:xfrm>
-                          <a:prstGeom prst="rect">
-                            <a:avLst/>
-                          </a:prstGeom>
-                        </pic:spPr>
-                      </pic:pic>
-                    </wpg:wgp>
-                  </a:graphicData>
-                </a:graphic>
-              </wp:anchor>
-            </w:drawing>
-          </mc:Choice>
-          <mc:Fallback>
-            <w:pict>
-              <v:group w14:anchorId="07B08732" id="Logo JS" o:spid="_x0000_s1026" style="position:absolute;margin-left:478.15pt;margin-top:127.65pt;width:28.4pt;height:28.35pt;z-index:251692032" coordsize="360463,360000" o:gfxdata="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">
-                <v:roundrect id="Rectangle : coins arrondis 28" o:spid="_x0000_s1027" style="position:absolute;left:232;top:-232;width:360000;height:360463;rotation:45;visibility:visible;mso-wrap-style:square;v-text-anchor:middle" arcsize="10923f" o:gfxdata="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" fillcolor="#4472c4 [3204]" strokecolor="#1f3763 [1604]" strokeweight="1pt">
-                  <v:stroke joinstyle="miter"/>
-                  <v:path arrowok="t"/>
-                  <o:lock v:ext="edit" aspectratio="t"/>
-                </v:roundrect>
-                <v:shape id="Image 40" o:spid="_x0000_s1028" type="#_x0000_t75" style="position:absolute;left:15790;top:18983;width:323850;height:323850;visibility:visible;mso-wrap-style:square" o:gfxdata="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">
-                  <v:imagedata r:id="rId30" o:title=""/>
-                  <v:path arrowok="t"/>
-                </v:shape>
-              </v:group>
-            </w:pict>
-          </mc:Fallback>
-        </mc:AlternateContent>
-      </w:r>
-      <w:r>
-        <w:rPr>
-          <w:noProof/>
-          <w:lang w:eastAsia="fr-FR"/>
-        </w:rPr>
-        <mc:AlternateContent>
-          <mc:Choice Requires="wpg">
-            <w:drawing>
-              <wp:anchor distT="0" distB="0" distL="114300" distR="114300" simplePos="0" relativeHeight="251691008" behindDoc="0" locked="0" layoutInCell="1" allowOverlap="1" wp14:anchorId="6BCF9019" wp14:editId="1983100E">
-                <wp:simplePos x="0" y="0"/>
-                <wp:positionH relativeFrom="column">
-                  <wp:posOffset>6066155</wp:posOffset>
-                </wp:positionH>
-                <wp:positionV relativeFrom="paragraph">
-                  <wp:posOffset>668020</wp:posOffset>
-                </wp:positionV>
-                <wp:extent cx="360009" cy="359336"/>
-                <wp:effectExtent l="76200" t="76200" r="59690" b="60325"/>
-                <wp:wrapNone/>
-                <wp:docPr id="47" name="Logo HTML"/>
-                <wp:cNvGraphicFramePr/>
-                <a:graphic xmlns:a="http://schemas.openxmlformats.org/drawingml/2006/main">
-                  <a:graphicData uri="http://schemas.microsoft.com/office/word/2010/wordprocessingGroup">
-                    <wpg:wgp>
-                      <wpg:cNvGrpSpPr/>
-                      <wpg:grpSpPr>
-                        <a:xfrm>
-                          <a:off x="0" y="0"/>
-                          <a:ext cx="360009" cy="359336"/>
-                          <a:chOff x="0" y="0"/>
-                          <a:chExt cx="360045" cy="359410"/>
-                        </a:xfrm>
-                      </wpg:grpSpPr>
-                      <wps:wsp>
-                        <wps:cNvPr id="27" name="Rectangle : coins arrondis 27"/>
-                        <wps:cNvSpPr>
-                          <a:spLocks noChangeAspect="1"/>
-                        </wps:cNvSpPr>
-                        <wps:spPr>
-                          <a:xfrm rot="2700000">
-                            <a:off x="318" y="-318"/>
-                            <a:ext cx="359410" cy="360045"/>
-                          </a:xfrm>
-                          <a:prstGeom prst="roundRect">
-                            <a:avLst/>
-                          </a:prstGeom>
-                        </wps:spPr>
-                        <wps:style>
-                          <a:lnRef idx="2">
-                            <a:schemeClr val="accent1">
-                              <a:shade val="50000"/>
-                            </a:schemeClr>
-                          </a:lnRef>
-                          <a:fillRef idx="1">
-                            <a:schemeClr val="accent1"/>
-                          </a:fillRef>
-                          <a:effectRef idx="0">
-                            <a:schemeClr val="accent1"/>
-                          </a:effectRef>
-                          <a:fontRef idx="minor">
-                            <a:schemeClr val="lt1"/>
-                          </a:fontRef>
-                        </wps:style>
-                        <wps:bodyPr rot="0" spcFirstLastPara="0" vertOverflow="overflow" horzOverflow="overflow" vert="horz" wrap="square" lIns="91440" tIns="45720" rIns="91440" bIns="45720" numCol="1" spcCol="0" rtlCol="0" fromWordArt="0" anchor="ctr" anchorCtr="0" forceAA="0" compatLnSpc="1">
-                          <a:prstTxWarp prst="textNoShape">
-                            <a:avLst/>
-                          </a:prstTxWarp>
-                          <a:noAutofit/>
-                        </wps:bodyPr>
-                      </wps:wsp>
-                      <pic:pic xmlns:pic="http://schemas.openxmlformats.org/drawingml/2006/picture">
-                        <pic:nvPicPr>
-                          <pic:cNvPr id="39" name="Image 39"/>
-                          <pic:cNvPicPr>
-                            <a:picLocks noChangeAspect="1"/>
-                          </pic:cNvPicPr>
-                        </pic:nvPicPr>
-                        <pic:blipFill>
-                          <a:blip r:embed="rId31" cstate="print">
-                            <a:extLst>
-                              <a:ext uri="{28A0092B-C50C-407E-A947-70E740481C1C}">
-                                <a14:useLocalDpi xmlns:a14="http://schemas.microsoft.com/office/drawing/2010/main" val="0"/>
-                              </a:ext>
-                            </a:extLst>
-                          </a:blip>
-                          <a:stretch>
-                            <a:fillRect/>
-                          </a:stretch>
-                        </pic:blipFill>
-                        <pic:spPr>
-                          <a:xfrm>
-                            <a:off x="15876" y="15239"/>
-                            <a:ext cx="323850" cy="323850"/>
-                          </a:xfrm>
-                          <a:prstGeom prst="rect">
-                            <a:avLst/>
-                          </a:prstGeom>
-                        </pic:spPr>
-                      </pic:pic>
-                    </wpg:wgp>
-                  </a:graphicData>
-                </a:graphic>
-              </wp:anchor>
-            </w:drawing>
-          </mc:Choice>
-          <mc:Fallback>
-            <w:pict>
-              <v:group w14:anchorId="79F60C3A" id="Logo HTML" o:spid="_x0000_s1026" style="position:absolute;margin-left:477.65pt;margin-top:52.6pt;width:28.35pt;height:28.3pt;z-index:251691008" coordsize="360045,359410" o:gfxdata="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">
-                <v:roundrect id="Rectangle : coins arrondis 27" o:spid="_x0000_s1027" style="position:absolute;left:318;top:-318;width:359410;height:360045;rotation:45;visibility:visible;mso-wrap-style:square;v-text-anchor:middle" arcsize="10923f" o:gfxdata="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" fillcolor="#4472c4 [3204]" strokecolor="#1f3763 [1604]" strokeweight="1pt">
-                  <v:stroke joinstyle="miter"/>
-                  <v:path arrowok="t"/>
-                  <o:lock v:ext="edit" aspectratio="t"/>
-                </v:roundrect>
-                <v:shape id="Image 39" o:spid="_x0000_s1028" type="#_x0000_t75" style="position:absolute;left:15876;top:15239;width:323850;height:323850;visibility:visible;mso-wrap-style:square" o:gfxdata="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">
-                  <v:imagedata r:id="rId32" o:title=""/>
-                  <v:path arrowok="t"/>
-                </v:shape>
-              </v:group>
-            </w:pict>
-          </mc:Fallback>
-        </mc:AlternateContent>
-      </w:r>
-      <w:r>
-        <w:rPr>
-          <w:noProof/>
-          <w:lang w:eastAsia="fr-FR"/>
-        </w:rPr>
-        <mc:AlternateContent>
-          <mc:Choice Requires="wps">
-            <w:drawing>
-              <wp:anchor distT="0" distB="0" distL="114300" distR="114300" simplePos="0" relativeHeight="251641856" behindDoc="0" locked="0" layoutInCell="1" allowOverlap="1" wp14:anchorId="430691EB" wp14:editId="540BA3E7">
-                <wp:simplePos x="0" y="0"/>
-                <wp:positionH relativeFrom="column">
-                  <wp:posOffset>5757632</wp:posOffset>
-                </wp:positionH>
-                <wp:positionV relativeFrom="paragraph">
-                  <wp:posOffset>-817880</wp:posOffset>
-                </wp:positionV>
-                <wp:extent cx="0" cy="10440000"/>
-                <wp:effectExtent l="0" t="0" r="38100" b="19050"/>
-                <wp:wrapNone/>
-                <wp:docPr id="24" name="Connecteur droit 24" hidden="1"/>
-                <wp:cNvGraphicFramePr/>
-                <a:graphic xmlns:a="http://schemas.openxmlformats.org/drawingml/2006/main">
-                  <a:graphicData uri="http://schemas.microsoft.com/office/word/2010/wordprocessingShape">
-                    <wps:wsp>
-                      <wps:cNvCnPr/>
-                      <wps:spPr>
-                        <a:xfrm>
-                          <a:off x="0" y="0"/>
-                          <a:ext cx="0" cy="10440000"/>
-                        </a:xfrm>
-                        <a:prstGeom prst="line">
-                          <a:avLst/>
-                        </a:prstGeom>
-                      </wps:spPr>
-                      <wps:style>
-                        <a:lnRef idx="1">
-                          <a:schemeClr val="accent1"/>
-                        </a:lnRef>
-                        <a:fillRef idx="0">
-                          <a:schemeClr val="accent1"/>
-                        </a:fillRef>
-                        <a:effectRef idx="0">
-                          <a:schemeClr val="accent1"/>
-                        </a:effectRef>
-                        <a:fontRef idx="minor">
-                          <a:schemeClr val="tx1"/>
-                        </a:fontRef>
-                      </wps:style>
-                      <wps:bodyPr/>
-                    </wps:wsp>
-                  </a:graphicData>
-                </a:graphic>
-                <wp14:sizeRelV relativeFrom="margin">
-                  <wp14:pctHeight>0</wp14:pctHeight>
-                </wp14:sizeRelV>
-              </wp:anchor>
-            </w:drawing>
-          </mc:Choice>
-          <mc:Fallback>
-            <w:pict>
-              <v:line w14:anchorId="6E9EBF65" id="Connecteur droit 24" o:spid="_x0000_s1026" style="position:absolute;z-index:251641856;visibility:hidden;mso-wrap-style:square;mso-height-percent:0;mso-wrap-distance-left:9pt;mso-wrap-distance-top:0;mso-wrap-distance-right:9pt;mso-wrap-distance-bottom:0;mso-position-horizontal:absolute;mso-position-horizontal-relative:text;mso-position-vertical:absolute;mso-position-vertical-relative:text;mso-height-percent:0;mso-height-relative:margin" from="453.35pt,-64.4pt" to="453.35pt,757.65pt" o:gfxdata="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" strokecolor="#4472c4 [3204]" strokeweight=".5pt">
-                <v:stroke joinstyle="miter"/>
-              </v:line>
-            </w:pict>
-          </mc:Fallback>
-        </mc:AlternateContent>
-      </w:r>
     </w:p>
     <w:sectPr>
       <w:pgSz w:w="11906" w:h="16838"/>
@@ -8606,7 +8618,7 @@
 </file>
 
 <file path=word/styles.xml><?xml version="1.0" encoding="utf-8"?>
-<w:styles xmlns:mc="http://schemas.openxmlformats.org/markup-compatibility/2006" xmlns:r="http://schemas.openxmlformats.org/officeDocument/2006/relationships" xmlns:w="http://schemas.openxmlformats.org/wordprocessingml/2006/main" xmlns:w14="http://schemas.microsoft.com/office/word/2010/wordml" xmlns:w15="http://schemas.microsoft.com/office/word/2012/wordml" xmlns:w16se="http://schemas.microsoft.com/office/word/2015/wordml/symex" mc:Ignorable="w14 w15 w16se">
+<w:styles xmlns:mc="http://schemas.openxmlformats.org/markup-compatibility/2006" xmlns:r="http://schemas.openxmlformats.org/officeDocument/2006/relationships" xmlns:w="http://schemas.openxmlformats.org/wordprocessingml/2006/main" xmlns:w14="http://schemas.microsoft.com/office/word/2010/wordml" xmlns:w15="http://schemas.microsoft.com/office/word/2012/wordml" xmlns:w16cex="http://schemas.microsoft.com/office/word/2018/wordml/cex" xmlns:w16cid="http://schemas.microsoft.com/office/word/2016/wordml/cid" xmlns:w16="http://schemas.microsoft.com/office/word/2018/wordml" xmlns:w16sdtdh="http://schemas.microsoft.com/office/word/2020/wordml/sdtdatahash" xmlns:w16se="http://schemas.microsoft.com/office/word/2015/wordml/symex" mc:Ignorable="w14 w15 w16se w16cid w16 w16cex w16sdtdh">
   <w:docDefaults>
     <w:rPrDefault>
       <w:rPr>
@@ -8622,7 +8634,7 @@
       </w:pPr>
     </w:pPrDefault>
   </w:docDefaults>
-  <w:latentStyles w:defLockedState="0" w:defUIPriority="99" w:defSemiHidden="0" w:defUnhideWhenUsed="0" w:defQFormat="0" w:count="371">
+  <w:latentStyles w:defLockedState="0" w:defUIPriority="99" w:defSemiHidden="0" w:defUnhideWhenUsed="0" w:defQFormat="0" w:count="376">
     <w:lsdException w:name="Normal" w:uiPriority="0" w:qFormat="1"/>
     <w:lsdException w:name="heading 1" w:uiPriority="9" w:qFormat="1"/>
     <w:lsdException w:name="heading 2" w:semiHidden="1" w:uiPriority="9" w:unhideWhenUsed="1" w:qFormat="1"/>
@@ -8994,6 +9006,11 @@
     <w:lsdException w:name="List Table 5 Dark Accent 6" w:uiPriority="50"/>
     <w:lsdException w:name="List Table 6 Colorful Accent 6" w:uiPriority="51"/>
     <w:lsdException w:name="List Table 7 Colorful Accent 6" w:uiPriority="52"/>
+    <w:lsdException w:name="Mention" w:semiHidden="1" w:unhideWhenUsed="1"/>
+    <w:lsdException w:name="Smart Hyperlink" w:semiHidden="1" w:unhideWhenUsed="1"/>
+    <w:lsdException w:name="Hashtag" w:semiHidden="1" w:unhideWhenUsed="1"/>
+    <w:lsdException w:name="Unresolved Mention" w:semiHidden="1" w:unhideWhenUsed="1"/>
+    <w:lsdException w:name="Smart Link" w:semiHidden="1" w:unhideWhenUsed="1"/>
   </w:latentStyles>
   <w:style w:type="paragraph" w:default="1" w:styleId="Normal">
     <w:name w:val="Normal"/>
@@ -9146,8 +9163,8 @@
       <w:u w:val="single"/>
     </w:rPr>
   </w:style>
-  <w:style w:type="character" w:customStyle="1" w:styleId="UnresolvedMention">
-    <w:name w:val="Unresolved Mention"/>
+  <w:style w:type="character" w:customStyle="1" w:styleId="Mentionnonrsolue2">
+    <w:name w:val="Mention non résolue2"/>
     <w:basedOn w:val="Policepardfaut"/>
     <w:uiPriority w:val="99"/>
     <w:semiHidden/>

</xml_diff>